<commit_message>
Created Article model, articles table and validation
</commit_message>
<xml_diff>
--- a/docs/Readme.docx
+++ b/docs/Readme.docx
@@ -137,21 +137,7 @@
           <w:b/>
           <w:lang w:val="en-US"/>
         </w:rPr>
-        <w:t xml:space="preserve">rails </w:t>
-      </w:r>
-      <w:r>
-        <w:rPr>
-          <w:b/>
-          <w:lang w:val="en-US"/>
-        </w:rPr>
-        <w:t xml:space="preserve"> new </w:t>
-      </w:r>
-      <w:r>
-        <w:rPr>
-          <w:b/>
-          <w:lang w:val="en-US"/>
-        </w:rPr>
-        <w:t>contactlist</w:t>
+        <w:t>rails  new contactlist</w:t>
       </w:r>
     </w:p>
     <w:p>
@@ -592,8 +578,6 @@
           <w:lang w:val="en-US"/>
         </w:rPr>
       </w:pPr>
-      <w:bookmarkStart w:id="0" w:name="_GoBack"/>
-      <w:bookmarkEnd w:id="0"/>
     </w:p>
     <w:p>
       <w:pPr>
@@ -774,36 +758,143 @@
       <w:pPr>
         <w:pStyle w:val="ListParagraph"/>
         <w:rPr>
-          <w:lang w:val="en-US"/>
-        </w:rPr>
-      </w:pPr>
-      <w:r>
-        <w:rPr>
-          <w:rFonts w:ascii="WileyCodeSTD-Bold" w:hAnsi="WileyCodeSTD-Bold" w:cs="WileyCodeSTD-Bold"/>
-          <w:b/>
-          <w:bCs/>
-          <w:sz w:val="18"/>
-          <w:szCs w:val="18"/>
-          <w:lang w:val="en-US"/>
-        </w:rPr>
-        <w:t>bin</w:t>
-      </w:r>
-      <w:r>
-        <w:rPr>
-          <w:rFonts w:ascii="WileyCodeSTD-Bold" w:hAnsi="WileyCodeSTD-Bold" w:cs="WileyCodeSTD-Bold"/>
-          <w:b/>
-          <w:bCs/>
-          <w:sz w:val="18"/>
-          <w:szCs w:val="18"/>
-          <w:lang w:val="en-US"/>
-        </w:rPr>
-        <w:t>/</w:t>
-      </w:r>
-      <w:r>
-        <w:rPr>
-          <w:rFonts w:ascii="WileyCodeSTD-Bold" w:hAnsi="WileyCodeSTD-Bold" w:cs="WileyCodeSTD-Bold"/>
-          <w:b/>
-          <w:bCs/>
+          <w:rFonts w:ascii="WileyCodeSTD-Bold" w:hAnsi="WileyCodeSTD-Bold" w:cs="WileyCodeSTD-Bold"/>
+          <w:bCs/>
+          <w:i/>
+          <w:sz w:val="18"/>
+          <w:szCs w:val="18"/>
+          <w:lang w:val="en-US"/>
+        </w:rPr>
+      </w:pPr>
+      <w:r>
+        <w:rPr>
+          <w:rFonts w:ascii="WileyCodeSTD-Bold" w:hAnsi="WileyCodeSTD-Bold" w:cs="WileyCodeSTD-Bold"/>
+          <w:bCs/>
+          <w:i/>
+          <w:sz w:val="18"/>
+          <w:szCs w:val="18"/>
+          <w:lang w:val="en-US"/>
+        </w:rPr>
+        <w:t xml:space="preserve">bin/rails </w:t>
+      </w:r>
+      <w:r>
+        <w:rPr>
+          <w:rFonts w:ascii="WileyCodeSTD-Bold" w:hAnsi="WileyCodeSTD-Bold" w:cs="WileyCodeSTD-Bold"/>
+          <w:bCs/>
+          <w:i/>
+          <w:sz w:val="18"/>
+          <w:szCs w:val="18"/>
+          <w:lang w:val="en-US"/>
+        </w:rPr>
+        <w:t xml:space="preserve"> </w:t>
+      </w:r>
+      <w:r>
+        <w:rPr>
+          <w:rFonts w:ascii="WileyCodeSTD-Bold" w:hAnsi="WileyCodeSTD-Bold" w:cs="WileyCodeSTD-Bold"/>
+          <w:bCs/>
+          <w:i/>
+          <w:sz w:val="18"/>
+          <w:szCs w:val="18"/>
+          <w:lang w:val="en-US"/>
+        </w:rPr>
+        <w:t xml:space="preserve">generate </w:t>
+      </w:r>
+      <w:r>
+        <w:rPr>
+          <w:rFonts w:ascii="WileyCodeSTD-Bold" w:hAnsi="WileyCodeSTD-Bold" w:cs="WileyCodeSTD-Bold"/>
+          <w:bCs/>
+          <w:i/>
+          <w:sz w:val="18"/>
+          <w:szCs w:val="18"/>
+          <w:lang w:val="en-US"/>
+        </w:rPr>
+        <w:t xml:space="preserve"> </w:t>
+      </w:r>
+      <w:r>
+        <w:rPr>
+          <w:rFonts w:ascii="WileyCodeSTD-Bold" w:hAnsi="WileyCodeSTD-Bold" w:cs="WileyCodeSTD-Bold"/>
+          <w:bCs/>
+          <w:i/>
+          <w:sz w:val="18"/>
+          <w:szCs w:val="18"/>
+          <w:lang w:val="en-US"/>
+        </w:rPr>
+        <w:t xml:space="preserve">model </w:t>
+      </w:r>
+      <w:r>
+        <w:rPr>
+          <w:rFonts w:ascii="WileyCodeSTD-Bold" w:hAnsi="WileyCodeSTD-Bold" w:cs="WileyCodeSTD-Bold"/>
+          <w:bCs/>
+          <w:i/>
+          <w:sz w:val="18"/>
+          <w:szCs w:val="18"/>
+          <w:lang w:val="en-US"/>
+        </w:rPr>
+        <w:t xml:space="preserve"> </w:t>
+      </w:r>
+      <w:r>
+        <w:rPr>
+          <w:rFonts w:ascii="WileyCodeSTD-Bold" w:hAnsi="WileyCodeSTD-Bold" w:cs="WileyCodeSTD-Bold"/>
+          <w:bCs/>
+          <w:i/>
+          <w:sz w:val="18"/>
+          <w:szCs w:val="18"/>
+          <w:lang w:val="en-US"/>
+        </w:rPr>
+        <w:t>Contact</w:t>
+      </w:r>
+    </w:p>
+    <w:p>
+      <w:pPr>
+        <w:pStyle w:val="ListParagraph"/>
+        <w:rPr>
+          <w:rFonts w:ascii="WileyCodeSTD-Bold" w:hAnsi="WileyCodeSTD-Bold" w:cs="WileyCodeSTD-Bold"/>
+          <w:b/>
+          <w:bCs/>
+          <w:sz w:val="18"/>
+          <w:szCs w:val="18"/>
+          <w:lang w:val="en-US"/>
+        </w:rPr>
+      </w:pPr>
+    </w:p>
+    <w:p>
+      <w:pPr>
+        <w:pStyle w:val="ListParagraph"/>
+        <w:rPr>
+          <w:rFonts w:ascii="WileyCodeSTD-Bold" w:hAnsi="WileyCodeSTD-Bold" w:cs="WileyCodeSTD-Bold"/>
+          <w:bCs/>
+          <w:sz w:val="18"/>
+          <w:szCs w:val="18"/>
+          <w:lang w:val="en-US"/>
+        </w:rPr>
+      </w:pPr>
+      <w:r>
+        <w:rPr>
+          <w:rFonts w:ascii="WileyCodeSTD-Bold" w:hAnsi="WileyCodeSTD-Bold" w:cs="WileyCodeSTD-Bold"/>
+          <w:bCs/>
+          <w:sz w:val="18"/>
+          <w:szCs w:val="18"/>
+          <w:lang w:val="en-US"/>
+        </w:rPr>
+        <w:t>//creating table articles</w:t>
+      </w:r>
+    </w:p>
+    <w:p>
+      <w:pPr>
+        <w:pStyle w:val="ListParagraph"/>
+        <w:rPr>
+          <w:rFonts w:ascii="WileyCodeSTD-Bold" w:hAnsi="WileyCodeSTD-Bold" w:cs="WileyCodeSTD-Bold"/>
+          <w:bCs/>
+          <w:sz w:val="18"/>
+          <w:szCs w:val="18"/>
+          <w:lang w:val="en-US"/>
+        </w:rPr>
+      </w:pPr>
+      <w:r>
+        <w:rPr>
+          <w:rFonts w:ascii="WileyCodeSTD-Bold" w:hAnsi="WileyCodeSTD-Bold" w:cs="WileyCodeSTD-Bold"/>
+          <w:bCs/>
+          <w:i/>
           <w:sz w:val="18"/>
           <w:szCs w:val="18"/>
           <w:lang w:val="en-US"/>
@@ -813,14 +904,1125 @@
       <w:r>
         <w:rPr>
           <w:rFonts w:ascii="WileyCodeSTD-Bold" w:hAnsi="WileyCodeSTD-Bold" w:cs="WileyCodeSTD-Bold"/>
-          <w:b/>
-          <w:bCs/>
-          <w:sz w:val="18"/>
-          <w:szCs w:val="18"/>
-          <w:lang w:val="en-US"/>
-        </w:rPr>
-        <w:t>generate model Contact</w:t>
-      </w:r>
+          <w:bCs/>
+          <w:i/>
+          <w:sz w:val="18"/>
+          <w:szCs w:val="18"/>
+          <w:lang w:val="en-US"/>
+        </w:rPr>
+        <w:t xml:space="preserve"> </w:t>
+      </w:r>
+      <w:r>
+        <w:rPr>
+          <w:rFonts w:ascii="WileyCodeSTD-Bold" w:hAnsi="WileyCodeSTD-Bold" w:cs="WileyCodeSTD-Bold"/>
+          <w:bCs/>
+          <w:i/>
+          <w:sz w:val="18"/>
+          <w:szCs w:val="18"/>
+          <w:lang w:val="en-US"/>
+        </w:rPr>
+        <w:t xml:space="preserve"> generate  migration   create_articles</w:t>
+      </w:r>
+      <w:r>
+        <w:rPr>
+          <w:rFonts w:ascii="WileyCodeSTD-Bold" w:hAnsi="WileyCodeSTD-Bold" w:cs="WileyCodeSTD-Bold"/>
+          <w:bCs/>
+          <w:sz w:val="18"/>
+          <w:szCs w:val="18"/>
+          <w:lang w:val="en-US"/>
+        </w:rPr>
+        <w:t xml:space="preserve">  </w:t>
+      </w:r>
+      <w:r>
+        <w:rPr>
+          <w:rFonts w:ascii="WileyCodeSTD-Bold" w:hAnsi="WileyCodeSTD-Bold" w:cs="WileyCodeSTD-Bold"/>
+          <w:bCs/>
+          <w:sz w:val="18"/>
+          <w:szCs w:val="18"/>
+          <w:lang w:val="en-US"/>
+        </w:rPr>
+        <w:tab/>
+        <w:t>; table is blank user should populate med columns</w:t>
+      </w:r>
+    </w:p>
+    <w:p>
+      <w:pPr>
+        <w:pStyle w:val="ListParagraph"/>
+        <w:rPr>
+          <w:rFonts w:ascii="WileyCodeSTD-Bold" w:hAnsi="WileyCodeSTD-Bold" w:cs="WileyCodeSTD-Bold"/>
+          <w:bCs/>
+          <w:i/>
+          <w:sz w:val="18"/>
+          <w:szCs w:val="18"/>
+          <w:lang w:val="en-US"/>
+        </w:rPr>
+      </w:pPr>
+      <w:r>
+        <w:rPr>
+          <w:rFonts w:ascii="WileyCodeSTD-Bold" w:hAnsi="WileyCodeSTD-Bold" w:cs="WileyCodeSTD-Bold"/>
+          <w:bCs/>
+          <w:i/>
+          <w:sz w:val="18"/>
+          <w:szCs w:val="18"/>
+          <w:lang w:val="en-US"/>
+        </w:rPr>
+        <w:t>rails    db:migrate</w:t>
+      </w:r>
+    </w:p>
+    <w:p>
+      <w:pPr>
+        <w:pStyle w:val="ListParagraph"/>
+        <w:rPr>
+          <w:rFonts w:ascii="WileyCodeSTD-Bold" w:hAnsi="WileyCodeSTD-Bold" w:cs="WileyCodeSTD-Bold"/>
+          <w:bCs/>
+          <w:i/>
+          <w:sz w:val="18"/>
+          <w:szCs w:val="18"/>
+          <w:lang w:val="en-US"/>
+        </w:rPr>
+      </w:pPr>
+      <w:r>
+        <w:rPr>
+          <w:rFonts w:ascii="WileyCodeSTD-Bold" w:hAnsi="WileyCodeSTD-Bold" w:cs="WileyCodeSTD-Bold"/>
+          <w:bCs/>
+          <w:i/>
+          <w:sz w:val="18"/>
+          <w:szCs w:val="18"/>
+          <w:lang w:val="en-US"/>
+        </w:rPr>
+        <w:t>rails    db:rollback</w:t>
+      </w:r>
+    </w:p>
+    <w:p>
+      <w:pPr>
+        <w:pStyle w:val="ListParagraph"/>
+        <w:rPr>
+          <w:rFonts w:ascii="WileyCodeSTD-Bold" w:hAnsi="WileyCodeSTD-Bold" w:cs="WileyCodeSTD-Bold"/>
+          <w:bCs/>
+          <w:sz w:val="18"/>
+          <w:szCs w:val="18"/>
+          <w:lang w:val="en-US"/>
+        </w:rPr>
+      </w:pPr>
+      <w:r>
+        <w:rPr>
+          <w:rFonts w:ascii="WileyCodeSTD-Bold" w:hAnsi="WileyCodeSTD-Bold" w:cs="WileyCodeSTD-Bold"/>
+          <w:bCs/>
+          <w:sz w:val="18"/>
+          <w:szCs w:val="18"/>
+          <w:lang w:val="en-US"/>
+        </w:rPr>
+        <w:t>;in the case you need to change the table articles:</w:t>
+      </w:r>
+    </w:p>
+    <w:p>
+      <w:pPr>
+        <w:pStyle w:val="ListParagraph"/>
+        <w:rPr>
+          <w:rFonts w:ascii="WileyCodeSTD-Bold" w:hAnsi="WileyCodeSTD-Bold" w:cs="WileyCodeSTD-Bold"/>
+          <w:bCs/>
+          <w:i/>
+          <w:sz w:val="18"/>
+          <w:szCs w:val="18"/>
+          <w:lang w:val="en-US"/>
+        </w:rPr>
+      </w:pPr>
+      <w:r>
+        <w:rPr>
+          <w:rFonts w:ascii="WileyCodeSTD-Bold" w:hAnsi="WileyCodeSTD-Bold" w:cs="WileyCodeSTD-Bold"/>
+          <w:bCs/>
+          <w:i/>
+          <w:sz w:val="18"/>
+          <w:szCs w:val="18"/>
+          <w:lang w:val="en-US"/>
+        </w:rPr>
+        <w:t xml:space="preserve">rails </w:t>
+      </w:r>
+      <w:r>
+        <w:rPr>
+          <w:rFonts w:ascii="WileyCodeSTD-Bold" w:hAnsi="WileyCodeSTD-Bold" w:cs="WileyCodeSTD-Bold"/>
+          <w:bCs/>
+          <w:i/>
+          <w:sz w:val="18"/>
+          <w:szCs w:val="18"/>
+          <w:lang w:val="en-US"/>
+        </w:rPr>
+        <w:t xml:space="preserve"> </w:t>
+      </w:r>
+      <w:r>
+        <w:rPr>
+          <w:rFonts w:ascii="WileyCodeSTD-Bold" w:hAnsi="WileyCodeSTD-Bold" w:cs="WileyCodeSTD-Bold"/>
+          <w:bCs/>
+          <w:i/>
+          <w:sz w:val="18"/>
+          <w:szCs w:val="18"/>
+          <w:lang w:val="en-US"/>
+        </w:rPr>
+        <w:t xml:space="preserve">generate </w:t>
+      </w:r>
+      <w:r>
+        <w:rPr>
+          <w:rFonts w:ascii="WileyCodeSTD-Bold" w:hAnsi="WileyCodeSTD-Bold" w:cs="WileyCodeSTD-Bold"/>
+          <w:bCs/>
+          <w:i/>
+          <w:sz w:val="18"/>
+          <w:szCs w:val="18"/>
+          <w:lang w:val="en-US"/>
+        </w:rPr>
+        <w:t xml:space="preserve"> </w:t>
+      </w:r>
+      <w:r>
+        <w:rPr>
+          <w:rFonts w:ascii="WileyCodeSTD-Bold" w:hAnsi="WileyCodeSTD-Bold" w:cs="WileyCodeSTD-Bold"/>
+          <w:bCs/>
+          <w:i/>
+          <w:sz w:val="18"/>
+          <w:szCs w:val="18"/>
+          <w:lang w:val="en-US"/>
+        </w:rPr>
+        <w:t xml:space="preserve">migration </w:t>
+      </w:r>
+      <w:r>
+        <w:rPr>
+          <w:rFonts w:ascii="WileyCodeSTD-Bold" w:hAnsi="WileyCodeSTD-Bold" w:cs="WileyCodeSTD-Bold"/>
+          <w:bCs/>
+          <w:i/>
+          <w:sz w:val="18"/>
+          <w:szCs w:val="18"/>
+          <w:lang w:val="en-US"/>
+        </w:rPr>
+        <w:t xml:space="preserve"> </w:t>
+      </w:r>
+      <w:r>
+        <w:rPr>
+          <w:rFonts w:ascii="WileyCodeSTD-Bold" w:hAnsi="WileyCodeSTD-Bold" w:cs="WileyCodeSTD-Bold"/>
+          <w:bCs/>
+          <w:i/>
+          <w:sz w:val="18"/>
+          <w:szCs w:val="18"/>
+          <w:lang w:val="en-US"/>
+        </w:rPr>
+        <w:t>add_type_status_to_articles</w:t>
+      </w:r>
+    </w:p>
+    <w:p>
+      <w:pPr>
+        <w:pStyle w:val="ListParagraph"/>
+        <w:rPr>
+          <w:rFonts w:ascii="WileyCodeSTD-Bold" w:hAnsi="WileyCodeSTD-Bold" w:cs="WileyCodeSTD-Bold"/>
+          <w:bCs/>
+          <w:sz w:val="18"/>
+          <w:szCs w:val="18"/>
+          <w:lang w:val="en-US"/>
+        </w:rPr>
+      </w:pPr>
+      <w:r>
+        <w:rPr>
+          <w:rFonts w:ascii="WileyCodeSTD-Bold" w:hAnsi="WileyCodeSTD-Bold" w:cs="WileyCodeSTD-Bold"/>
+          <w:bCs/>
+          <w:sz w:val="18"/>
+          <w:szCs w:val="18"/>
+          <w:lang w:val="en-US"/>
+        </w:rPr>
+        <w:t>Example:</w:t>
+      </w:r>
+    </w:p>
+    <w:p>
+      <w:pPr>
+        <w:shd w:val="clear" w:color="auto" w:fill="2B2B2B"/>
+        <w:tabs>
+          <w:tab w:val="left" w:pos="916"/>
+          <w:tab w:val="left" w:pos="1832"/>
+          <w:tab w:val="left" w:pos="2748"/>
+          <w:tab w:val="left" w:pos="3664"/>
+          <w:tab w:val="left" w:pos="4580"/>
+          <w:tab w:val="left" w:pos="5496"/>
+          <w:tab w:val="left" w:pos="6412"/>
+          <w:tab w:val="left" w:pos="7328"/>
+          <w:tab w:val="left" w:pos="8244"/>
+          <w:tab w:val="left" w:pos="9160"/>
+          <w:tab w:val="left" w:pos="10076"/>
+          <w:tab w:val="left" w:pos="10992"/>
+          <w:tab w:val="left" w:pos="11908"/>
+          <w:tab w:val="left" w:pos="12824"/>
+          <w:tab w:val="left" w:pos="13740"/>
+          <w:tab w:val="left" w:pos="14656"/>
+        </w:tabs>
+        <w:spacing w:after="0" w:line="240" w:lineRule="auto"/>
+        <w:rPr>
+          <w:rFonts w:ascii="Courier New" w:eastAsia="Times New Roman" w:hAnsi="Courier New" w:cs="Courier New"/>
+          <w:b/>
+          <w:bCs/>
+          <w:color w:val="CC7832"/>
+          <w:sz w:val="20"/>
+          <w:szCs w:val="20"/>
+          <w:lang w:val="en-US"/>
+        </w:rPr>
+      </w:pPr>
+      <w:r>
+        <w:rPr>
+          <w:rFonts w:ascii="Courier New" w:eastAsia="Times New Roman" w:hAnsi="Courier New" w:cs="Courier New"/>
+          <w:b/>
+          <w:bCs/>
+          <w:color w:val="CC7832"/>
+          <w:sz w:val="20"/>
+          <w:szCs w:val="20"/>
+          <w:lang w:val="en-US"/>
+        </w:rPr>
+        <w:t xml:space="preserve">class </w:t>
+      </w:r>
+      <w:r>
+        <w:rPr>
+          <w:rFonts w:ascii="Courier New" w:eastAsia="Times New Roman" w:hAnsi="Courier New" w:cs="Courier New"/>
+          <w:i/>
+          <w:iCs/>
+          <w:color w:val="9876AA"/>
+          <w:sz w:val="20"/>
+          <w:szCs w:val="20"/>
+          <w:lang w:val="en-US"/>
+        </w:rPr>
+        <w:t xml:space="preserve">AddTypeStatusToArticles </w:t>
+      </w:r>
+      <w:r>
+        <w:rPr>
+          <w:rFonts w:ascii="Courier New" w:eastAsia="Times New Roman" w:hAnsi="Courier New" w:cs="Courier New"/>
+          <w:color w:val="CC7833"/>
+          <w:sz w:val="20"/>
+          <w:szCs w:val="20"/>
+          <w:lang w:val="en-US"/>
+        </w:rPr>
+        <w:t xml:space="preserve">&lt; </w:t>
+      </w:r>
+      <w:r>
+        <w:rPr>
+          <w:rFonts w:ascii="Courier New" w:eastAsia="Times New Roman" w:hAnsi="Courier New" w:cs="Courier New"/>
+          <w:color w:val="DA4939"/>
+          <w:sz w:val="20"/>
+          <w:szCs w:val="20"/>
+          <w:lang w:val="en-US"/>
+        </w:rPr>
+        <w:t>ActiveRecord</w:t>
+      </w:r>
+      <w:r>
+        <w:rPr>
+          <w:rFonts w:ascii="Courier New" w:eastAsia="Times New Roman" w:hAnsi="Courier New" w:cs="Courier New"/>
+          <w:color w:val="A9B7C6"/>
+          <w:sz w:val="20"/>
+          <w:szCs w:val="20"/>
+          <w:lang w:val="en-US"/>
+        </w:rPr>
+        <w:t>::</w:t>
+      </w:r>
+      <w:r>
+        <w:rPr>
+          <w:rFonts w:ascii="Courier New" w:eastAsia="Times New Roman" w:hAnsi="Courier New" w:cs="Courier New"/>
+          <w:color w:val="DA4939"/>
+          <w:sz w:val="20"/>
+          <w:szCs w:val="20"/>
+          <w:lang w:val="en-US"/>
+        </w:rPr>
+        <w:t>Migration</w:t>
+      </w:r>
+      <w:r>
+        <w:rPr>
+          <w:rFonts w:ascii="Courier New" w:eastAsia="Times New Roman" w:hAnsi="Courier New" w:cs="Courier New"/>
+          <w:color w:val="A9B7C6"/>
+          <w:sz w:val="20"/>
+          <w:szCs w:val="20"/>
+          <w:lang w:val="en-US"/>
+        </w:rPr>
+        <w:t>[</w:t>
+      </w:r>
+      <w:r>
+        <w:rPr>
+          <w:rFonts w:ascii="Courier New" w:eastAsia="Times New Roman" w:hAnsi="Courier New" w:cs="Courier New"/>
+          <w:color w:val="A5C261"/>
+          <w:sz w:val="20"/>
+          <w:szCs w:val="20"/>
+          <w:lang w:val="en-US"/>
+        </w:rPr>
+        <w:t>5.2</w:t>
+      </w:r>
+      <w:r>
+        <w:rPr>
+          <w:rFonts w:ascii="Courier New" w:eastAsia="Times New Roman" w:hAnsi="Courier New" w:cs="Courier New"/>
+          <w:color w:val="A9B7C6"/>
+          <w:sz w:val="20"/>
+          <w:szCs w:val="20"/>
+          <w:lang w:val="en-US"/>
+        </w:rPr>
+        <w:t>]</w:t>
+      </w:r>
+      <w:r>
+        <w:rPr>
+          <w:rFonts w:ascii="Courier New" w:eastAsia="Times New Roman" w:hAnsi="Courier New" w:cs="Courier New"/>
+          <w:color w:val="A9B7C6"/>
+          <w:sz w:val="20"/>
+          <w:szCs w:val="20"/>
+          <w:lang w:val="en-US"/>
+        </w:rPr>
+        <w:br/>
+        <w:t xml:space="preserve">  </w:t>
+      </w:r>
+      <w:r>
+        <w:rPr>
+          <w:rFonts w:ascii="Courier New" w:eastAsia="Times New Roman" w:hAnsi="Courier New" w:cs="Courier New"/>
+          <w:b/>
+          <w:bCs/>
+          <w:color w:val="CC7832"/>
+          <w:sz w:val="20"/>
+          <w:szCs w:val="20"/>
+          <w:lang w:val="en-US"/>
+        </w:rPr>
+        <w:t xml:space="preserve">def </w:t>
+      </w:r>
+      <w:r>
+        <w:rPr>
+          <w:rFonts w:ascii="Courier New" w:eastAsia="Times New Roman" w:hAnsi="Courier New" w:cs="Courier New"/>
+          <w:color w:val="FFC66D"/>
+          <w:sz w:val="20"/>
+          <w:szCs w:val="20"/>
+          <w:lang w:val="en-US"/>
+        </w:rPr>
+        <w:t>change</w:t>
+      </w:r>
+      <w:r>
+        <w:rPr>
+          <w:rFonts w:ascii="Courier New" w:eastAsia="Times New Roman" w:hAnsi="Courier New" w:cs="Courier New"/>
+          <w:color w:val="FFC66D"/>
+          <w:sz w:val="20"/>
+          <w:szCs w:val="20"/>
+          <w:lang w:val="en-US"/>
+        </w:rPr>
+        <w:br/>
+        <w:t xml:space="preserve">    </w:t>
+      </w:r>
+      <w:r>
+        <w:rPr>
+          <w:rFonts w:ascii="Courier New" w:eastAsia="Times New Roman" w:hAnsi="Courier New" w:cs="Courier New"/>
+          <w:i/>
+          <w:iCs/>
+          <w:color w:val="FFC66D"/>
+          <w:sz w:val="20"/>
+          <w:szCs w:val="20"/>
+          <w:lang w:val="en-US"/>
+        </w:rPr>
+        <w:t xml:space="preserve">add_column </w:t>
+      </w:r>
+      <w:r>
+        <w:rPr>
+          <w:rFonts w:ascii="Courier New" w:eastAsia="Times New Roman" w:hAnsi="Courier New" w:cs="Courier New"/>
+          <w:color w:val="6E9CBE"/>
+          <w:sz w:val="20"/>
+          <w:szCs w:val="20"/>
+          <w:lang w:val="en-US"/>
+        </w:rPr>
+        <w:t>:articles</w:t>
+      </w:r>
+      <w:r>
+        <w:rPr>
+          <w:rFonts w:ascii="Courier New" w:eastAsia="Times New Roman" w:hAnsi="Courier New" w:cs="Courier New"/>
+          <w:color w:val="CC7832"/>
+          <w:sz w:val="20"/>
+          <w:szCs w:val="20"/>
+          <w:lang w:val="en-US"/>
+        </w:rPr>
+        <w:t xml:space="preserve">, </w:t>
+      </w:r>
+      <w:r>
+        <w:rPr>
+          <w:rFonts w:ascii="Courier New" w:eastAsia="Times New Roman" w:hAnsi="Courier New" w:cs="Courier New"/>
+          <w:color w:val="6E9CBE"/>
+          <w:sz w:val="20"/>
+          <w:szCs w:val="20"/>
+          <w:lang w:val="en-US"/>
+        </w:rPr>
+        <w:t>:type</w:t>
+      </w:r>
+      <w:r>
+        <w:rPr>
+          <w:rFonts w:ascii="Courier New" w:eastAsia="Times New Roman" w:hAnsi="Courier New" w:cs="Courier New"/>
+          <w:color w:val="CC7832"/>
+          <w:sz w:val="20"/>
+          <w:szCs w:val="20"/>
+          <w:lang w:val="en-US"/>
+        </w:rPr>
+        <w:t xml:space="preserve">, </w:t>
+      </w:r>
+      <w:r>
+        <w:rPr>
+          <w:rFonts w:ascii="Courier New" w:eastAsia="Times New Roman" w:hAnsi="Courier New" w:cs="Courier New"/>
+          <w:color w:val="6E9CBE"/>
+          <w:sz w:val="20"/>
+          <w:szCs w:val="20"/>
+          <w:lang w:val="en-US"/>
+        </w:rPr>
+        <w:t>:integer</w:t>
+      </w:r>
+      <w:r>
+        <w:rPr>
+          <w:rFonts w:ascii="Courier New" w:eastAsia="Times New Roman" w:hAnsi="Courier New" w:cs="Courier New"/>
+          <w:color w:val="6E9CBE"/>
+          <w:sz w:val="20"/>
+          <w:szCs w:val="20"/>
+          <w:lang w:val="en-US"/>
+        </w:rPr>
+        <w:br/>
+        <w:t xml:space="preserve">    </w:t>
+      </w:r>
+      <w:r>
+        <w:rPr>
+          <w:rFonts w:ascii="Courier New" w:eastAsia="Times New Roman" w:hAnsi="Courier New" w:cs="Courier New"/>
+          <w:i/>
+          <w:iCs/>
+          <w:color w:val="FFC66D"/>
+          <w:sz w:val="20"/>
+          <w:szCs w:val="20"/>
+          <w:lang w:val="en-US"/>
+        </w:rPr>
+        <w:t xml:space="preserve">add_column </w:t>
+      </w:r>
+      <w:r>
+        <w:rPr>
+          <w:rFonts w:ascii="Courier New" w:eastAsia="Times New Roman" w:hAnsi="Courier New" w:cs="Courier New"/>
+          <w:color w:val="6E9CBE"/>
+          <w:sz w:val="20"/>
+          <w:szCs w:val="20"/>
+          <w:lang w:val="en-US"/>
+        </w:rPr>
+        <w:t>:articles</w:t>
+      </w:r>
+      <w:r>
+        <w:rPr>
+          <w:rFonts w:ascii="Courier New" w:eastAsia="Times New Roman" w:hAnsi="Courier New" w:cs="Courier New"/>
+          <w:color w:val="CC7832"/>
+          <w:sz w:val="20"/>
+          <w:szCs w:val="20"/>
+          <w:lang w:val="en-US"/>
+        </w:rPr>
+        <w:t xml:space="preserve">, </w:t>
+      </w:r>
+      <w:r>
+        <w:rPr>
+          <w:rFonts w:ascii="Courier New" w:eastAsia="Times New Roman" w:hAnsi="Courier New" w:cs="Courier New"/>
+          <w:color w:val="6E9CBE"/>
+          <w:sz w:val="20"/>
+          <w:szCs w:val="20"/>
+          <w:lang w:val="en-US"/>
+        </w:rPr>
+        <w:t>:status</w:t>
+      </w:r>
+      <w:r>
+        <w:rPr>
+          <w:rFonts w:ascii="Courier New" w:eastAsia="Times New Roman" w:hAnsi="Courier New" w:cs="Courier New"/>
+          <w:color w:val="CC7832"/>
+          <w:sz w:val="20"/>
+          <w:szCs w:val="20"/>
+          <w:lang w:val="en-US"/>
+        </w:rPr>
+        <w:t xml:space="preserve">, </w:t>
+      </w:r>
+      <w:r>
+        <w:rPr>
+          <w:rFonts w:ascii="Courier New" w:eastAsia="Times New Roman" w:hAnsi="Courier New" w:cs="Courier New"/>
+          <w:color w:val="6E9CBE"/>
+          <w:sz w:val="20"/>
+          <w:szCs w:val="20"/>
+          <w:lang w:val="en-US"/>
+        </w:rPr>
+        <w:t>:integer</w:t>
+      </w:r>
+      <w:r>
+        <w:rPr>
+          <w:rFonts w:ascii="Courier New" w:eastAsia="Times New Roman" w:hAnsi="Courier New" w:cs="Courier New"/>
+          <w:color w:val="6E9CBE"/>
+          <w:sz w:val="20"/>
+          <w:szCs w:val="20"/>
+          <w:lang w:val="en-US"/>
+        </w:rPr>
+        <w:br/>
+        <w:t xml:space="preserve">  </w:t>
+      </w:r>
+      <w:r>
+        <w:rPr>
+          <w:rFonts w:ascii="Courier New" w:eastAsia="Times New Roman" w:hAnsi="Courier New" w:cs="Courier New"/>
+          <w:b/>
+          <w:bCs/>
+          <w:color w:val="CC7832"/>
+          <w:sz w:val="20"/>
+          <w:szCs w:val="20"/>
+          <w:lang w:val="en-US"/>
+        </w:rPr>
+        <w:t>end</w:t>
+      </w:r>
+      <w:r>
+        <w:rPr>
+          <w:rFonts w:ascii="Courier New" w:eastAsia="Times New Roman" w:hAnsi="Courier New" w:cs="Courier New"/>
+          <w:b/>
+          <w:bCs/>
+          <w:color w:val="CC7832"/>
+          <w:sz w:val="20"/>
+          <w:szCs w:val="20"/>
+          <w:lang w:val="en-US"/>
+        </w:rPr>
+        <w:br/>
+        <w:t>end</w:t>
+      </w:r>
+    </w:p>
+    <w:p>
+      <w:pPr>
+        <w:pStyle w:val="ListParagraph"/>
+        <w:rPr>
+          <w:rFonts w:ascii="WileyCodeSTD-Bold" w:hAnsi="WileyCodeSTD-Bold" w:cs="WileyCodeSTD-Bold"/>
+          <w:b/>
+          <w:bCs/>
+          <w:sz w:val="18"/>
+          <w:szCs w:val="18"/>
+          <w:lang w:val="en-US"/>
+        </w:rPr>
+      </w:pPr>
+    </w:p>
+    <w:p>
+      <w:pPr>
+        <w:pStyle w:val="ListParagraph"/>
+        <w:rPr>
+          <w:rFonts w:ascii="WileyCodeSTD-Bold" w:hAnsi="WileyCodeSTD-Bold" w:cs="WileyCodeSTD-Bold"/>
+          <w:b/>
+          <w:bCs/>
+          <w:sz w:val="18"/>
+          <w:szCs w:val="18"/>
+          <w:lang w:val="en-US"/>
+        </w:rPr>
+      </w:pPr>
+    </w:p>
+    <w:p>
+      <w:pPr>
+        <w:pStyle w:val="ListParagraph"/>
+        <w:rPr>
+          <w:rFonts w:ascii="WileyCodeSTD-Bold" w:hAnsi="WileyCodeSTD-Bold" w:cs="WileyCodeSTD-Bold"/>
+          <w:b/>
+          <w:bCs/>
+          <w:sz w:val="18"/>
+          <w:szCs w:val="18"/>
+          <w:lang w:val="en-US"/>
+        </w:rPr>
+      </w:pPr>
+      <w:r>
+        <w:rPr>
+          <w:rFonts w:ascii="WileyCodeSTD-Bold" w:hAnsi="WileyCodeSTD-Bold" w:cs="WileyCodeSTD-Bold"/>
+          <w:b/>
+          <w:bCs/>
+          <w:sz w:val="18"/>
+          <w:szCs w:val="18"/>
+          <w:lang w:val="en-US"/>
+        </w:rPr>
+        <w:t>creating model</w:t>
+      </w:r>
+    </w:p>
+    <w:p>
+      <w:pPr>
+        <w:pStyle w:val="ListParagraph"/>
+        <w:rPr>
+          <w:rFonts w:ascii="WileyCodeSTD-Bold" w:hAnsi="WileyCodeSTD-Bold" w:cs="WileyCodeSTD-Bold"/>
+          <w:b/>
+          <w:bCs/>
+          <w:sz w:val="18"/>
+          <w:szCs w:val="18"/>
+          <w:lang w:val="en-US"/>
+        </w:rPr>
+      </w:pPr>
+      <w:r>
+        <w:rPr>
+          <w:rFonts w:ascii="WileyCodeSTD-Bold" w:hAnsi="WileyCodeSTD-Bold" w:cs="WileyCodeSTD-Bold"/>
+          <w:b/>
+          <w:bCs/>
+          <w:sz w:val="18"/>
+          <w:szCs w:val="18"/>
+          <w:lang w:val="en-US"/>
+        </w:rPr>
+        <w:t>just create a article.rb by right clicking on the folder Models</w:t>
+      </w:r>
+    </w:p>
+    <w:p>
+      <w:pPr>
+        <w:pStyle w:val="ListParagraph"/>
+        <w:rPr>
+          <w:rFonts w:ascii="WileyCodeSTD-Bold" w:hAnsi="WileyCodeSTD-Bold" w:cs="WileyCodeSTD-Bold"/>
+          <w:b/>
+          <w:bCs/>
+          <w:sz w:val="18"/>
+          <w:szCs w:val="18"/>
+          <w:lang w:val="en-US"/>
+        </w:rPr>
+      </w:pPr>
+    </w:p>
+    <w:p>
+      <w:pPr>
+        <w:pStyle w:val="ListParagraph"/>
+        <w:rPr>
+          <w:rFonts w:ascii="WileyCodeSTD-Bold" w:hAnsi="WileyCodeSTD-Bold" w:cs="WileyCodeSTD-Bold"/>
+          <w:b/>
+          <w:bCs/>
+          <w:sz w:val="18"/>
+          <w:szCs w:val="18"/>
+          <w:lang w:val="en-US"/>
+        </w:rPr>
+      </w:pPr>
+      <w:r>
+        <w:rPr>
+          <w:rFonts w:ascii="WileyCodeSTD-Bold" w:hAnsi="WileyCodeSTD-Bold" w:cs="WileyCodeSTD-Bold"/>
+          <w:b/>
+          <w:bCs/>
+          <w:sz w:val="18"/>
+          <w:szCs w:val="18"/>
+          <w:lang w:val="en-US"/>
+        </w:rPr>
+        <w:t>Using Console</w:t>
+      </w:r>
+    </w:p>
+    <w:p>
+      <w:pPr>
+        <w:pStyle w:val="ListParagraph"/>
+        <w:rPr>
+          <w:rFonts w:ascii="WileyCodeSTD-Bold" w:hAnsi="WileyCodeSTD-Bold" w:cs="WileyCodeSTD-Bold"/>
+          <w:bCs/>
+          <w:i/>
+          <w:sz w:val="18"/>
+          <w:szCs w:val="18"/>
+          <w:lang w:val="en-US"/>
+        </w:rPr>
+      </w:pPr>
+      <w:r>
+        <w:rPr>
+          <w:rFonts w:ascii="WileyCodeSTD-Bold" w:hAnsi="WileyCodeSTD-Bold" w:cs="WileyCodeSTD-Bold"/>
+          <w:bCs/>
+          <w:i/>
+          <w:sz w:val="18"/>
+          <w:szCs w:val="18"/>
+          <w:lang w:val="en-US"/>
+        </w:rPr>
+        <w:t>Rails console</w:t>
+      </w:r>
+    </w:p>
+    <w:p>
+      <w:pPr>
+        <w:pStyle w:val="ListParagraph"/>
+        <w:rPr>
+          <w:rFonts w:ascii="WileyCodeSTD-Bold" w:hAnsi="WileyCodeSTD-Bold" w:cs="WileyCodeSTD-Bold"/>
+          <w:bCs/>
+          <w:i/>
+          <w:sz w:val="18"/>
+          <w:szCs w:val="18"/>
+          <w:lang w:val="en-US"/>
+        </w:rPr>
+      </w:pPr>
+      <w:r>
+        <w:rPr>
+          <w:rFonts w:ascii="WileyCodeSTD-Bold" w:hAnsi="WileyCodeSTD-Bold" w:cs="WileyCodeSTD-Bold"/>
+          <w:bCs/>
+          <w:i/>
+          <w:sz w:val="18"/>
+          <w:szCs w:val="18"/>
+          <w:lang w:val="en-US"/>
+        </w:rPr>
+        <w:t>Article</w:t>
+      </w:r>
+    </w:p>
+    <w:p>
+      <w:pPr>
+        <w:pStyle w:val="ListParagraph"/>
+        <w:rPr>
+          <w:rFonts w:ascii="WileyCodeSTD-Bold" w:hAnsi="WileyCodeSTD-Bold" w:cs="WileyCodeSTD-Bold"/>
+          <w:bCs/>
+          <w:i/>
+          <w:sz w:val="18"/>
+          <w:szCs w:val="18"/>
+          <w:lang w:val="en-US"/>
+        </w:rPr>
+      </w:pPr>
+      <w:r>
+        <w:rPr>
+          <w:rFonts w:ascii="WileyCodeSTD-Bold" w:hAnsi="WileyCodeSTD-Bold" w:cs="WileyCodeSTD-Bold"/>
+          <w:bCs/>
+          <w:i/>
+          <w:sz w:val="18"/>
+          <w:szCs w:val="18"/>
+          <w:lang w:val="en-US"/>
+        </w:rPr>
+        <w:t>Article.all</w:t>
+      </w:r>
+    </w:p>
+    <w:p>
+      <w:pPr>
+        <w:pStyle w:val="ListParagraph"/>
+        <w:rPr>
+          <w:rFonts w:ascii="WileyCodeSTD-Bold" w:hAnsi="WileyCodeSTD-Bold" w:cs="WileyCodeSTD-Bold"/>
+          <w:bCs/>
+          <w:i/>
+          <w:sz w:val="18"/>
+          <w:szCs w:val="18"/>
+          <w:lang w:val="en-US"/>
+        </w:rPr>
+      </w:pPr>
+      <w:r>
+        <w:rPr>
+          <w:rFonts w:ascii="WileyCodeSTD-Bold" w:hAnsi="WileyCodeSTD-Bold" w:cs="WileyCodeSTD-Bold"/>
+          <w:bCs/>
+          <w:i/>
+          <w:sz w:val="18"/>
+          <w:szCs w:val="18"/>
+          <w:lang w:val="en-US"/>
+        </w:rPr>
+        <w:t>A)-</w:t>
+      </w:r>
+    </w:p>
+    <w:p>
+      <w:pPr>
+        <w:pStyle w:val="ListParagraph"/>
+        <w:rPr>
+          <w:rFonts w:ascii="WileyCodeSTD-Bold" w:hAnsi="WileyCodeSTD-Bold" w:cs="WileyCodeSTD-Bold"/>
+          <w:bCs/>
+          <w:i/>
+          <w:sz w:val="18"/>
+          <w:szCs w:val="18"/>
+          <w:lang w:val="en-US"/>
+        </w:rPr>
+      </w:pPr>
+      <w:r>
+        <w:rPr>
+          <w:rFonts w:ascii="WileyCodeSTD-Bold" w:hAnsi="WileyCodeSTD-Bold" w:cs="WileyCodeSTD-Bold"/>
+          <w:bCs/>
+          <w:i/>
+          <w:sz w:val="18"/>
+          <w:szCs w:val="18"/>
+          <w:lang w:val="en-US"/>
+        </w:rPr>
+        <w:t xml:space="preserve"> article = Article.new</w:t>
+      </w:r>
+    </w:p>
+    <w:p>
+      <w:pPr>
+        <w:pStyle w:val="ListParagraph"/>
+        <w:rPr>
+          <w:rFonts w:ascii="WileyCodeSTD-Bold" w:hAnsi="WileyCodeSTD-Bold" w:cs="WileyCodeSTD-Bold"/>
+          <w:bCs/>
+          <w:i/>
+          <w:sz w:val="18"/>
+          <w:szCs w:val="18"/>
+          <w:lang w:val="en-US"/>
+        </w:rPr>
+      </w:pPr>
+      <w:r>
+        <w:rPr>
+          <w:rFonts w:ascii="WileyCodeSTD-Bold" w:hAnsi="WileyCodeSTD-Bold" w:cs="WileyCodeSTD-Bold"/>
+          <w:bCs/>
+          <w:i/>
+          <w:sz w:val="18"/>
+          <w:szCs w:val="18"/>
+          <w:lang w:val="en-US"/>
+        </w:rPr>
+        <w:t xml:space="preserve"> article.title =”First title”</w:t>
+      </w:r>
+    </w:p>
+    <w:p>
+      <w:pPr>
+        <w:pStyle w:val="ListParagraph"/>
+        <w:rPr>
+          <w:rFonts w:ascii="WileyCodeSTD-Bold" w:hAnsi="WileyCodeSTD-Bold" w:cs="WileyCodeSTD-Bold"/>
+          <w:bCs/>
+          <w:i/>
+          <w:sz w:val="18"/>
+          <w:szCs w:val="18"/>
+          <w:lang w:val="en-US"/>
+        </w:rPr>
+      </w:pPr>
+      <w:r>
+        <w:rPr>
+          <w:rFonts w:ascii="WileyCodeSTD-Bold" w:hAnsi="WileyCodeSTD-Bold" w:cs="WileyCodeSTD-Bold"/>
+          <w:bCs/>
+          <w:i/>
+          <w:sz w:val="18"/>
+          <w:szCs w:val="18"/>
+          <w:lang w:val="en-US"/>
+        </w:rPr>
+        <w:t>article.description =”First body”</w:t>
+      </w:r>
+    </w:p>
+    <w:p>
+      <w:pPr>
+        <w:pStyle w:val="ListParagraph"/>
+        <w:rPr>
+          <w:rFonts w:ascii="WileyCodeSTD-Bold" w:hAnsi="WileyCodeSTD-Bold" w:cs="WileyCodeSTD-Bold"/>
+          <w:bCs/>
+          <w:i/>
+          <w:sz w:val="18"/>
+          <w:szCs w:val="18"/>
+          <w:lang w:val="en-US"/>
+        </w:rPr>
+      </w:pPr>
+      <w:r>
+        <w:rPr>
+          <w:rFonts w:ascii="WileyCodeSTD-Bold" w:hAnsi="WileyCodeSTD-Bold" w:cs="WileyCodeSTD-Bold"/>
+          <w:bCs/>
+          <w:i/>
+          <w:sz w:val="18"/>
+          <w:szCs w:val="18"/>
+          <w:lang w:val="en-US"/>
+        </w:rPr>
+        <w:t>article.save</w:t>
+      </w:r>
+    </w:p>
+    <w:p>
+      <w:pPr>
+        <w:pStyle w:val="ListParagraph"/>
+        <w:rPr>
+          <w:rFonts w:ascii="WileyCodeSTD-Bold" w:hAnsi="WileyCodeSTD-Bold" w:cs="WileyCodeSTD-Bold"/>
+          <w:bCs/>
+          <w:i/>
+          <w:sz w:val="18"/>
+          <w:szCs w:val="18"/>
+          <w:lang w:val="en-US"/>
+        </w:rPr>
+      </w:pPr>
+    </w:p>
+    <w:p>
+      <w:pPr>
+        <w:pStyle w:val="ListParagraph"/>
+        <w:rPr>
+          <w:rFonts w:ascii="WileyCodeSTD-Bold" w:hAnsi="WileyCodeSTD-Bold" w:cs="WileyCodeSTD-Bold"/>
+          <w:bCs/>
+          <w:i/>
+          <w:sz w:val="18"/>
+          <w:szCs w:val="18"/>
+          <w:lang w:val="en-US"/>
+        </w:rPr>
+      </w:pPr>
+      <w:r>
+        <w:rPr>
+          <w:rFonts w:ascii="WileyCodeSTD-Bold" w:hAnsi="WileyCodeSTD-Bold" w:cs="WileyCodeSTD-Bold"/>
+          <w:bCs/>
+          <w:i/>
+          <w:sz w:val="18"/>
+          <w:szCs w:val="18"/>
+          <w:lang w:val="en-US"/>
+        </w:rPr>
+        <w:t>B)-</w:t>
+      </w:r>
+    </w:p>
+    <w:p>
+      <w:pPr>
+        <w:pStyle w:val="ListParagraph"/>
+        <w:rPr>
+          <w:rFonts w:ascii="WileyCodeSTD-Bold" w:hAnsi="WileyCodeSTD-Bold" w:cs="WileyCodeSTD-Bold"/>
+          <w:bCs/>
+          <w:i/>
+          <w:sz w:val="18"/>
+          <w:szCs w:val="18"/>
+          <w:lang w:val="en-US"/>
+        </w:rPr>
+      </w:pPr>
+      <w:r>
+        <w:rPr>
+          <w:rFonts w:ascii="WileyCodeSTD-Bold" w:hAnsi="WileyCodeSTD-Bold" w:cs="WileyCodeSTD-Bold"/>
+          <w:bCs/>
+          <w:i/>
+          <w:sz w:val="18"/>
+          <w:szCs w:val="18"/>
+          <w:lang w:val="en-US"/>
+        </w:rPr>
+        <w:t>article= Artcle.new(title: “Second Title”, description:”second body”)</w:t>
+      </w:r>
+    </w:p>
+    <w:p>
+      <w:pPr>
+        <w:pStyle w:val="ListParagraph"/>
+        <w:rPr>
+          <w:rFonts w:ascii="WileyCodeSTD-Bold" w:hAnsi="WileyCodeSTD-Bold" w:cs="WileyCodeSTD-Bold"/>
+          <w:bCs/>
+          <w:i/>
+          <w:sz w:val="18"/>
+          <w:szCs w:val="18"/>
+          <w:lang w:val="en-US"/>
+        </w:rPr>
+      </w:pPr>
+      <w:r>
+        <w:rPr>
+          <w:rFonts w:ascii="WileyCodeSTD-Bold" w:hAnsi="WileyCodeSTD-Bold" w:cs="WileyCodeSTD-Bold"/>
+          <w:bCs/>
+          <w:i/>
+          <w:sz w:val="18"/>
+          <w:szCs w:val="18"/>
+          <w:lang w:val="en-US"/>
+        </w:rPr>
+        <w:t>article.save</w:t>
+      </w:r>
+    </w:p>
+    <w:p>
+      <w:pPr>
+        <w:pStyle w:val="ListParagraph"/>
+        <w:rPr>
+          <w:rFonts w:ascii="WileyCodeSTD-Bold" w:hAnsi="WileyCodeSTD-Bold" w:cs="WileyCodeSTD-Bold"/>
+          <w:bCs/>
+          <w:i/>
+          <w:sz w:val="18"/>
+          <w:szCs w:val="18"/>
+          <w:lang w:val="en-US"/>
+        </w:rPr>
+      </w:pPr>
+    </w:p>
+    <w:p>
+      <w:pPr>
+        <w:pStyle w:val="ListParagraph"/>
+        <w:rPr>
+          <w:rFonts w:ascii="WileyCodeSTD-Bold" w:hAnsi="WileyCodeSTD-Bold" w:cs="WileyCodeSTD-Bold"/>
+          <w:bCs/>
+          <w:i/>
+          <w:sz w:val="18"/>
+          <w:szCs w:val="18"/>
+          <w:lang w:val="en-US"/>
+        </w:rPr>
+      </w:pPr>
+      <w:r>
+        <w:rPr>
+          <w:rFonts w:ascii="WileyCodeSTD-Bold" w:hAnsi="WileyCodeSTD-Bold" w:cs="WileyCodeSTD-Bold"/>
+          <w:bCs/>
+          <w:i/>
+          <w:sz w:val="18"/>
+          <w:szCs w:val="18"/>
+          <w:lang w:val="en-US"/>
+        </w:rPr>
+        <w:t>C)-</w:t>
+      </w:r>
+    </w:p>
+    <w:p>
+      <w:pPr>
+        <w:pStyle w:val="ListParagraph"/>
+        <w:rPr>
+          <w:rFonts w:ascii="WileyCodeSTD-Bold" w:hAnsi="WileyCodeSTD-Bold" w:cs="WileyCodeSTD-Bold"/>
+          <w:bCs/>
+          <w:i/>
+          <w:sz w:val="18"/>
+          <w:szCs w:val="18"/>
+          <w:lang w:val="en-US"/>
+        </w:rPr>
+      </w:pPr>
+      <w:r>
+        <w:rPr>
+          <w:rFonts w:ascii="WileyCodeSTD-Bold" w:hAnsi="WileyCodeSTD-Bold" w:cs="WileyCodeSTD-Bold"/>
+          <w:bCs/>
+          <w:i/>
+          <w:sz w:val="18"/>
+          <w:szCs w:val="18"/>
+          <w:lang w:val="en-US"/>
+        </w:rPr>
+        <w:t xml:space="preserve"> a</w:t>
+      </w:r>
+      <w:r>
+        <w:rPr>
+          <w:rFonts w:ascii="WileyCodeSTD-Bold" w:hAnsi="WileyCodeSTD-Bold" w:cs="WileyCodeSTD-Bold"/>
+          <w:bCs/>
+          <w:i/>
+          <w:sz w:val="18"/>
+          <w:szCs w:val="18"/>
+          <w:lang w:val="en-US"/>
+        </w:rPr>
+        <w:t xml:space="preserve">rticle=Article.create(title: </w:t>
+      </w:r>
+      <w:r>
+        <w:rPr>
+          <w:rFonts w:ascii="WileyCodeSTD-Bold" w:hAnsi="WileyCodeSTD-Bold" w:cs="WileyCodeSTD-Bold"/>
+          <w:bCs/>
+          <w:i/>
+          <w:sz w:val="18"/>
+          <w:szCs w:val="18"/>
+          <w:lang w:val="en-US"/>
+        </w:rPr>
+        <w:t>“third title”, description: “third body”)   ; no need for save</w:t>
+      </w:r>
+    </w:p>
+    <w:p>
+      <w:pPr>
+        <w:pStyle w:val="ListParagraph"/>
+        <w:rPr>
+          <w:rFonts w:ascii="WileyCodeSTD-Bold" w:hAnsi="WileyCodeSTD-Bold" w:cs="WileyCodeSTD-Bold"/>
+          <w:bCs/>
+          <w:i/>
+          <w:sz w:val="18"/>
+          <w:szCs w:val="18"/>
+          <w:lang w:val="en-US"/>
+        </w:rPr>
+      </w:pPr>
+    </w:p>
+    <w:p>
+      <w:pPr>
+        <w:pStyle w:val="ListParagraph"/>
+        <w:rPr>
+          <w:rFonts w:ascii="WileyCodeSTD-Bold" w:hAnsi="WileyCodeSTD-Bold" w:cs="WileyCodeSTD-Bold"/>
+          <w:bCs/>
+          <w:i/>
+          <w:sz w:val="18"/>
+          <w:szCs w:val="18"/>
+          <w:lang w:val="en-US"/>
+        </w:rPr>
+      </w:pPr>
+    </w:p>
+    <w:p>
+      <w:pPr>
+        <w:pStyle w:val="ListParagraph"/>
+        <w:rPr>
+          <w:rFonts w:ascii="WileyCodeSTD-Bold" w:hAnsi="WileyCodeSTD-Bold" w:cs="WileyCodeSTD-Bold"/>
+          <w:bCs/>
+          <w:i/>
+          <w:sz w:val="18"/>
+          <w:szCs w:val="18"/>
+          <w:lang w:val="en-US"/>
+        </w:rPr>
+      </w:pPr>
+      <w:bookmarkStart w:id="0" w:name="_GoBack"/>
+      <w:r>
+        <w:rPr>
+          <w:rFonts w:ascii="WileyCodeSTD-Bold" w:hAnsi="WileyCodeSTD-Bold" w:cs="WileyCodeSTD-Bold"/>
+          <w:bCs/>
+          <w:i/>
+          <w:sz w:val="18"/>
+          <w:szCs w:val="18"/>
+          <w:lang w:val="en-US"/>
+        </w:rPr>
+        <w:t>article.errors.any?</w:t>
+      </w:r>
+    </w:p>
+    <w:p>
+      <w:pPr>
+        <w:pStyle w:val="ListParagraph"/>
+        <w:rPr>
+          <w:rFonts w:ascii="WileyCodeSTD-Bold" w:hAnsi="WileyCodeSTD-Bold" w:cs="WileyCodeSTD-Bold"/>
+          <w:bCs/>
+          <w:i/>
+          <w:sz w:val="18"/>
+          <w:szCs w:val="18"/>
+          <w:lang w:val="en-US"/>
+        </w:rPr>
+      </w:pPr>
+      <w:r>
+        <w:rPr>
+          <w:rFonts w:ascii="WileyCodeSTD-Bold" w:hAnsi="WileyCodeSTD-Bold" w:cs="WileyCodeSTD-Bold"/>
+          <w:bCs/>
+          <w:i/>
+          <w:sz w:val="18"/>
+          <w:szCs w:val="18"/>
+          <w:lang w:val="en-US"/>
+        </w:rPr>
+        <w:t>article.errors.full_messages</w:t>
+      </w:r>
+    </w:p>
+    <w:bookmarkEnd w:id="0"/>
+    <w:p>
+      <w:pPr>
+        <w:pStyle w:val="ListParagraph"/>
+        <w:rPr>
+          <w:lang w:val="en-US"/>
+        </w:rPr>
+      </w:pPr>
     </w:p>
     <w:p>
       <w:pPr>
@@ -833,6 +2035,7 @@
         <w:rPr>
           <w:lang w:val="en-US"/>
         </w:rPr>
+        <w:lastRenderedPageBreak/>
         <w:t>4. Create the controller and views.</w:t>
       </w:r>
     </w:p>
@@ -849,6 +2052,219 @@
         </w:rPr>
         <w:t>5. Style the application.</w:t>
       </w:r>
+    </w:p>
+    <w:p>
+      <w:pPr>
+        <w:pStyle w:val="Heading1"/>
+        <w:rPr>
+          <w:lang w:val="en-US"/>
+        </w:rPr>
+      </w:pPr>
+      <w:r>
+        <w:rPr>
+          <w:lang w:val="en-US"/>
+        </w:rPr>
+        <w:t>6</w:t>
+      </w:r>
+      <w:r>
+        <w:rPr>
+          <w:lang w:val="en-US"/>
+        </w:rPr>
+        <w:t xml:space="preserve">. </w:t>
+      </w:r>
+      <w:r>
+        <w:rPr>
+          <w:lang w:val="en-US"/>
+        </w:rPr>
+        <w:t>create Department Section and Subsetion</w:t>
+      </w:r>
+      <w:r>
+        <w:rPr>
+          <w:lang w:val="en-US"/>
+        </w:rPr>
+        <w:t xml:space="preserve"> using scaffold</w:t>
+      </w:r>
+    </w:p>
+    <w:p>
+      <w:pPr>
+        <w:autoSpaceDE w:val="0"/>
+        <w:autoSpaceDN w:val="0"/>
+        <w:adjustRightInd w:val="0"/>
+        <w:spacing w:after="0" w:line="240" w:lineRule="auto"/>
+        <w:rPr>
+          <w:rFonts w:ascii="Lucida Console" w:hAnsi="Lucida Console" w:cs="Lucida Console"/>
+          <w:sz w:val="18"/>
+          <w:szCs w:val="18"/>
+          <w:lang w:val="en-US"/>
+        </w:rPr>
+      </w:pPr>
+      <w:r>
+        <w:rPr>
+          <w:rFonts w:ascii="Lucida Console" w:hAnsi="Lucida Console" w:cs="Lucida Console"/>
+          <w:sz w:val="18"/>
+          <w:szCs w:val="18"/>
+          <w:lang w:val="en-US"/>
+        </w:rPr>
+        <w:t xml:space="preserve">rails  generate  scaffold   </w:t>
+      </w:r>
+      <w:r>
+        <w:rPr>
+          <w:rFonts w:ascii="Lucida Console" w:hAnsi="Lucida Console" w:cs="Lucida Console"/>
+          <w:sz w:val="18"/>
+          <w:szCs w:val="18"/>
+          <w:lang w:val="en-US"/>
+        </w:rPr>
+        <w:t>Department</w:t>
+      </w:r>
+      <w:r>
+        <w:rPr>
+          <w:rFonts w:ascii="Lucida Console" w:hAnsi="Lucida Console" w:cs="Lucida Console"/>
+          <w:sz w:val="18"/>
+          <w:szCs w:val="18"/>
+          <w:lang w:val="en-US"/>
+        </w:rPr>
+        <w:t xml:space="preserve">  name:string  shortname:string link:string  description:text position:integer  status:integer</w:t>
+      </w:r>
+    </w:p>
+    <w:p>
+      <w:pPr>
+        <w:autoSpaceDE w:val="0"/>
+        <w:autoSpaceDN w:val="0"/>
+        <w:adjustRightInd w:val="0"/>
+        <w:spacing w:after="0" w:line="240" w:lineRule="auto"/>
+        <w:rPr>
+          <w:rFonts w:ascii="Lucida Console" w:hAnsi="Lucida Console" w:cs="Lucida Console"/>
+          <w:sz w:val="18"/>
+          <w:szCs w:val="18"/>
+          <w:lang w:val="en-US"/>
+        </w:rPr>
+      </w:pPr>
+    </w:p>
+    <w:p>
+      <w:pPr>
+        <w:autoSpaceDE w:val="0"/>
+        <w:autoSpaceDN w:val="0"/>
+        <w:adjustRightInd w:val="0"/>
+        <w:spacing w:after="0" w:line="240" w:lineRule="auto"/>
+        <w:rPr>
+          <w:rFonts w:ascii="Lucida Console" w:hAnsi="Lucida Console" w:cs="Lucida Console"/>
+          <w:sz w:val="18"/>
+          <w:szCs w:val="18"/>
+          <w:lang w:val="en-US"/>
+        </w:rPr>
+      </w:pPr>
+      <w:r>
+        <w:rPr>
+          <w:rFonts w:ascii="Lucida Console" w:hAnsi="Lucida Console" w:cs="Lucida Console"/>
+          <w:sz w:val="18"/>
+          <w:szCs w:val="18"/>
+          <w:lang w:val="en-US"/>
+        </w:rPr>
+        <w:t>rails  generate  scaffold   S</w:t>
+      </w:r>
+      <w:r>
+        <w:rPr>
+          <w:rFonts w:ascii="Lucida Console" w:hAnsi="Lucida Console" w:cs="Lucida Console"/>
+          <w:sz w:val="18"/>
+          <w:szCs w:val="18"/>
+          <w:lang w:val="en-US"/>
+        </w:rPr>
+        <w:t>ection  name:string  shortname:string link:string  description:text position:integer  status:integer</w:t>
+      </w:r>
+    </w:p>
+    <w:p>
+      <w:pPr>
+        <w:autoSpaceDE w:val="0"/>
+        <w:autoSpaceDN w:val="0"/>
+        <w:adjustRightInd w:val="0"/>
+        <w:spacing w:after="0" w:line="240" w:lineRule="auto"/>
+        <w:rPr>
+          <w:rFonts w:ascii="Lucida Console" w:hAnsi="Lucida Console" w:cs="Lucida Console"/>
+          <w:sz w:val="18"/>
+          <w:szCs w:val="18"/>
+          <w:lang w:val="en-US"/>
+        </w:rPr>
+      </w:pPr>
+    </w:p>
+    <w:p>
+      <w:pPr>
+        <w:autoSpaceDE w:val="0"/>
+        <w:autoSpaceDN w:val="0"/>
+        <w:adjustRightInd w:val="0"/>
+        <w:spacing w:after="0" w:line="240" w:lineRule="auto"/>
+        <w:rPr>
+          <w:rFonts w:ascii="Lucida Console" w:hAnsi="Lucida Console" w:cs="Lucida Console"/>
+          <w:sz w:val="18"/>
+          <w:szCs w:val="18"/>
+          <w:lang w:val="en-US"/>
+        </w:rPr>
+      </w:pPr>
+      <w:r>
+        <w:rPr>
+          <w:rFonts w:ascii="Lucida Console" w:hAnsi="Lucida Console" w:cs="Lucida Console"/>
+          <w:sz w:val="18"/>
+          <w:szCs w:val="18"/>
+          <w:lang w:val="en-US"/>
+        </w:rPr>
+        <w:t>rails  generate  scaffold   Subsection  name:string  shortname:string link:string  description:text position:integer  status:integer</w:t>
+      </w:r>
+    </w:p>
+    <w:p>
+      <w:pPr>
+        <w:autoSpaceDE w:val="0"/>
+        <w:autoSpaceDN w:val="0"/>
+        <w:adjustRightInd w:val="0"/>
+        <w:spacing w:after="0" w:line="240" w:lineRule="auto"/>
+        <w:rPr>
+          <w:lang w:val="en-US"/>
+        </w:rPr>
+      </w:pPr>
+    </w:p>
+    <w:p>
+      <w:pPr>
+        <w:autoSpaceDE w:val="0"/>
+        <w:autoSpaceDN w:val="0"/>
+        <w:adjustRightInd w:val="0"/>
+        <w:spacing w:after="0" w:line="240" w:lineRule="auto"/>
+        <w:rPr>
+          <w:rFonts w:ascii="Lucida Console" w:hAnsi="Lucida Console" w:cs="Lucida Console"/>
+          <w:sz w:val="18"/>
+          <w:szCs w:val="18"/>
+          <w:lang w:val="en-US"/>
+        </w:rPr>
+      </w:pPr>
+      <w:r>
+        <w:rPr>
+          <w:lang w:val="en-US"/>
+        </w:rPr>
+        <w:t>.</w:t>
+      </w:r>
+      <w:r>
+        <w:rPr>
+          <w:rFonts w:ascii="Lucida Console" w:hAnsi="Lucida Console" w:cs="Lucida Console"/>
+          <w:sz w:val="18"/>
+          <w:szCs w:val="18"/>
+          <w:lang w:val="en-US"/>
+        </w:rPr>
+        <w:t xml:space="preserve"> </w:t>
+      </w:r>
+      <w:r>
+        <w:rPr>
+          <w:rFonts w:ascii="Lucida Console" w:hAnsi="Lucida Console" w:cs="Lucida Console"/>
+          <w:sz w:val="18"/>
+          <w:szCs w:val="18"/>
+          <w:lang w:val="en-US"/>
+        </w:rPr>
+        <w:t>rake db:migrate</w:t>
+      </w:r>
+    </w:p>
+    <w:p>
+      <w:pPr>
+        <w:pStyle w:val="Heading1"/>
+        <w:rPr>
+          <w:lang w:val="en-US"/>
+        </w:rPr>
+      </w:pPr>
     </w:p>
     <w:p>
       <w:pPr>
@@ -977,6 +2393,7 @@
           <w:color w:val="333333"/>
           <w:sz w:val="21"/>
           <w:szCs w:val="21"/>
+          <w:lang w:val="en-US"/>
         </w:rPr>
       </w:pPr>
       <w:r>
@@ -987,8 +2404,45 @@
           <w:sz w:val="21"/>
           <w:szCs w:val="21"/>
           <w:bdr w:val="none" w:sz="0" w:space="0" w:color="auto" w:frame="1"/>
-        </w:rPr>
-        <w:t>bin/rails</w:t>
+          <w:lang w:val="en-US"/>
+        </w:rPr>
+        <w:t xml:space="preserve">rails </w:t>
+      </w:r>
+      <w:r>
+        <w:rPr>
+          <w:rStyle w:val="HTMLCode"/>
+          <w:rFonts w:ascii="Consolas" w:eastAsiaTheme="minorHAnsi" w:hAnsi="Consolas"/>
+          <w:color w:val="222222"/>
+          <w:sz w:val="21"/>
+          <w:szCs w:val="21"/>
+          <w:bdr w:val="none" w:sz="0" w:space="0" w:color="auto" w:frame="1"/>
+          <w:lang w:val="en-US"/>
+        </w:rPr>
+        <w:t>generate  scaffold  Article   title:</w:t>
+      </w:r>
+      <w:r>
+        <w:rPr>
+          <w:rStyle w:val="HTMLCode"/>
+          <w:rFonts w:ascii="Consolas" w:eastAsiaTheme="minorHAnsi" w:hAnsi="Consolas"/>
+          <w:color w:val="222222"/>
+          <w:sz w:val="21"/>
+          <w:szCs w:val="21"/>
+          <w:bdr w:val="none" w:sz="0" w:space="0" w:color="auto" w:frame="1"/>
+          <w:lang w:val="en-US"/>
+        </w:rPr>
+        <w:t xml:space="preserve">string   </w:t>
+      </w:r>
+      <w:r>
+        <w:rPr>
+          <w:rStyle w:val="HTMLCode"/>
+          <w:rFonts w:ascii="Consolas" w:eastAsiaTheme="minorHAnsi" w:hAnsi="Consolas"/>
+          <w:color w:val="222222"/>
+          <w:sz w:val="21"/>
+          <w:szCs w:val="21"/>
+          <w:bdr w:val="none" w:sz="0" w:space="0" w:color="auto" w:frame="1"/>
+          <w:lang w:val="en-US"/>
+        </w:rPr>
+        <w:t>description:text</w:t>
       </w:r>
     </w:p>
     <w:p>
@@ -1016,7 +2470,7 @@
           <w:szCs w:val="21"/>
           <w:bdr w:val="none" w:sz="0" w:space="0" w:color="auto" w:frame="1"/>
         </w:rPr>
-        <w:t>rails generate</w:t>
+        <w:t>bin/rails</w:t>
       </w:r>
     </w:p>
     <w:p>
@@ -1044,7 +2498,7 @@
           <w:szCs w:val="21"/>
           <w:bdr w:val="none" w:sz="0" w:space="0" w:color="auto" w:frame="1"/>
         </w:rPr>
-        <w:t>rails dbconsole</w:t>
+        <w:t>rails generate</w:t>
       </w:r>
     </w:p>
     <w:p>
@@ -1072,7 +2526,16 @@
           <w:szCs w:val="21"/>
           <w:bdr w:val="none" w:sz="0" w:space="0" w:color="auto" w:frame="1"/>
         </w:rPr>
-        <w:t>rails new app_name</w:t>
+        <w:t>rails dbconsole</w:t>
+      </w:r>
+      <w:r>
+        <w:rPr>
+          <w:rFonts w:ascii="Helvetica" w:hAnsi="Helvetica"/>
+          <w:color w:val="333333"/>
+          <w:sz w:val="21"/>
+          <w:szCs w:val="21"/>
+        </w:rPr>
+        <w:t xml:space="preserve"> </w:t>
       </w:r>
     </w:p>
     <w:p>
@@ -1100,8 +2563,664 @@
           <w:szCs w:val="21"/>
           <w:bdr w:val="none" w:sz="0" w:space="0" w:color="auto" w:frame="1"/>
         </w:rPr>
+        <w:t>rails new app_name</w:t>
+      </w:r>
+    </w:p>
+    <w:p>
+      <w:pPr>
+        <w:numPr>
+          <w:ilvl w:val="0"/>
+          <w:numId w:val="2"/>
+        </w:numPr>
+        <w:shd w:val="clear" w:color="auto" w:fill="FFFFFF"/>
+        <w:spacing w:after="0" w:line="240" w:lineRule="auto"/>
+        <w:ind w:left="360" w:right="360"/>
+        <w:rPr>
+          <w:rFonts w:ascii="Helvetica" w:hAnsi="Helvetica"/>
+          <w:color w:val="333333"/>
+          <w:sz w:val="21"/>
+          <w:szCs w:val="21"/>
+        </w:rPr>
+      </w:pPr>
+      <w:r>
+        <w:rPr>
+          <w:rStyle w:val="HTMLCode"/>
+          <w:rFonts w:ascii="Consolas" w:eastAsiaTheme="minorHAnsi" w:hAnsi="Consolas"/>
+          <w:color w:val="222222"/>
+          <w:sz w:val="21"/>
+          <w:szCs w:val="21"/>
+          <w:bdr w:val="none" w:sz="0" w:space="0" w:color="auto" w:frame="1"/>
+        </w:rPr>
         <w:t>rake routes</w:t>
       </w:r>
+    </w:p>
+    <w:p>
+      <w:pPr>
+        <w:numPr>
+          <w:ilvl w:val="0"/>
+          <w:numId w:val="2"/>
+        </w:numPr>
+        <w:shd w:val="clear" w:color="auto" w:fill="FFFFFF"/>
+        <w:spacing w:after="0" w:line="240" w:lineRule="auto"/>
+        <w:ind w:left="360" w:right="360"/>
+        <w:rPr>
+          <w:rFonts w:ascii="Helvetica" w:hAnsi="Helvetica"/>
+          <w:color w:val="333333"/>
+          <w:sz w:val="21"/>
+          <w:szCs w:val="21"/>
+        </w:rPr>
+      </w:pPr>
+      <w:r>
+        <w:rPr>
+          <w:rStyle w:val="HTMLCode"/>
+          <w:rFonts w:ascii="Consolas" w:eastAsiaTheme="minorHAnsi" w:hAnsi="Consolas"/>
+          <w:color w:val="222222"/>
+          <w:sz w:val="21"/>
+          <w:szCs w:val="21"/>
+          <w:bdr w:val="none" w:sz="0" w:space="0" w:color="auto" w:frame="1"/>
+        </w:rPr>
+        <w:t xml:space="preserve">rails </w:t>
+      </w:r>
+      <w:r>
+        <w:rPr>
+          <w:rStyle w:val="HTMLCode"/>
+          <w:rFonts w:ascii="Consolas" w:eastAsiaTheme="minorHAnsi" w:hAnsi="Consolas"/>
+          <w:color w:val="222222"/>
+          <w:sz w:val="21"/>
+          <w:szCs w:val="21"/>
+          <w:bdr w:val="none" w:sz="0" w:space="0" w:color="auto" w:frame="1"/>
+        </w:rPr>
+        <w:t>db:migrate</w:t>
+      </w:r>
+    </w:p>
+    <w:p>
+      <w:pPr>
+        <w:numPr>
+          <w:ilvl w:val="0"/>
+          <w:numId w:val="2"/>
+        </w:numPr>
+        <w:shd w:val="clear" w:color="auto" w:fill="FFFFFF"/>
+        <w:spacing w:after="0" w:line="240" w:lineRule="auto"/>
+        <w:ind w:left="360" w:right="360"/>
+        <w:rPr>
+          <w:rFonts w:ascii="Helvetica" w:hAnsi="Helvetica"/>
+          <w:color w:val="333333"/>
+          <w:sz w:val="21"/>
+          <w:szCs w:val="21"/>
+        </w:rPr>
+      </w:pPr>
+      <w:r>
+        <w:rPr>
+          <w:rStyle w:val="HTMLCode"/>
+          <w:rFonts w:ascii="Consolas" w:eastAsiaTheme="minorHAnsi" w:hAnsi="Consolas"/>
+          <w:color w:val="222222"/>
+          <w:sz w:val="21"/>
+          <w:szCs w:val="21"/>
+          <w:bdr w:val="none" w:sz="0" w:space="0" w:color="auto" w:frame="1"/>
+        </w:rPr>
+        <w:t>rake routes</w:t>
+      </w:r>
+    </w:p>
+    <w:p>
+      <w:pPr>
+        <w:numPr>
+          <w:ilvl w:val="0"/>
+          <w:numId w:val="2"/>
+        </w:numPr>
+        <w:shd w:val="clear" w:color="auto" w:fill="FFFFFF"/>
+        <w:spacing w:after="0" w:line="240" w:lineRule="auto"/>
+        <w:ind w:left="360" w:right="360"/>
+        <w:rPr>
+          <w:lang w:val="en-US"/>
+        </w:rPr>
+      </w:pPr>
+    </w:p>
+    <w:p>
+      <w:pPr>
+        <w:rPr>
+          <w:lang w:val="en-US"/>
+        </w:rPr>
+      </w:pPr>
+    </w:p>
+    <w:p>
+      <w:pPr>
+        <w:rPr>
+          <w:lang w:val="en-US"/>
+        </w:rPr>
+      </w:pPr>
+      <w:r>
+        <w:rPr>
+          <w:lang w:val="en-US"/>
+        </w:rPr>
+        <w:t>rm –rf  config</w:t>
+      </w:r>
+      <w:r>
+        <w:rPr>
+          <w:lang w:val="en-US"/>
+        </w:rPr>
+        <w:tab/>
+      </w:r>
+      <w:r>
+        <w:rPr>
+          <w:lang w:val="en-US"/>
+        </w:rPr>
+        <w:tab/>
+        <w:t>; delete config directory</w:t>
+      </w:r>
+    </w:p>
+    <w:p>
+      <w:pPr>
+        <w:rPr>
+          <w:lang w:val="en-US"/>
+        </w:rPr>
+      </w:pPr>
+      <w:r>
+        <w:rPr>
+          <w:lang w:val="en-US"/>
+        </w:rPr>
+        <w:t>bundl</w:t>
+      </w:r>
+      <w:r>
+        <w:rPr>
+          <w:lang w:val="en-US"/>
+        </w:rPr>
+        <w:t>e install  --without production</w:t>
+      </w:r>
+    </w:p>
+    <w:p>
+      <w:pPr>
+        <w:pStyle w:val="Heading1"/>
+        <w:rPr>
+          <w:lang w:val="en-US"/>
+        </w:rPr>
+      </w:pPr>
+      <w:r>
+        <w:rPr>
+          <w:lang w:val="en-US"/>
+        </w:rPr>
+        <w:t>Git</w:t>
+      </w:r>
+    </w:p>
+    <w:p>
+      <w:pPr>
+        <w:rPr>
+          <w:lang w:val="en-US"/>
+        </w:rPr>
+      </w:pPr>
+      <w:r>
+        <w:rPr>
+          <w:lang w:val="en-US"/>
+        </w:rPr>
+        <w:t>Be sure you have installed git</w:t>
+      </w:r>
+    </w:p>
+    <w:p>
+      <w:pPr>
+        <w:rPr>
+          <w:lang w:val="en-US"/>
+        </w:rPr>
+      </w:pPr>
+      <w:r>
+        <w:rPr>
+          <w:lang w:val="en-US"/>
+        </w:rPr>
+        <w:t>Git –version</w:t>
+      </w:r>
+    </w:p>
+    <w:p>
+      <w:pPr>
+        <w:autoSpaceDE w:val="0"/>
+        <w:autoSpaceDN w:val="0"/>
+        <w:adjustRightInd w:val="0"/>
+        <w:spacing w:after="0" w:line="240" w:lineRule="auto"/>
+        <w:rPr>
+          <w:rFonts w:ascii="Lucida Console" w:hAnsi="Lucida Console" w:cs="Lucida Console"/>
+          <w:sz w:val="18"/>
+          <w:szCs w:val="18"/>
+          <w:lang w:val="en-US"/>
+        </w:rPr>
+      </w:pPr>
+      <w:r>
+        <w:rPr>
+          <w:rFonts w:ascii="Lucida Console" w:hAnsi="Lucida Console" w:cs="Lucida Console"/>
+          <w:sz w:val="18"/>
+          <w:szCs w:val="18"/>
+          <w:lang w:val="en-US"/>
+        </w:rPr>
+        <w:t>git config --global user.name "Rails Contactlist"</w:t>
+      </w:r>
+    </w:p>
+    <w:p>
+      <w:pPr>
+        <w:autoSpaceDE w:val="0"/>
+        <w:autoSpaceDN w:val="0"/>
+        <w:adjustRightInd w:val="0"/>
+        <w:spacing w:after="0" w:line="240" w:lineRule="auto"/>
+        <w:rPr>
+          <w:rFonts w:ascii="Lucida Console" w:hAnsi="Lucida Console" w:cs="Lucida Console"/>
+          <w:sz w:val="18"/>
+          <w:szCs w:val="18"/>
+          <w:lang w:val="en-US"/>
+        </w:rPr>
+      </w:pPr>
+      <w:r>
+        <w:rPr>
+          <w:rFonts w:ascii="Lucida Console" w:hAnsi="Lucida Console" w:cs="Lucida Console"/>
+          <w:sz w:val="18"/>
+          <w:szCs w:val="18"/>
+          <w:lang w:val="en-US"/>
+        </w:rPr>
+        <w:t>git config --global user.</w:t>
+      </w:r>
+      <w:r>
+        <w:rPr>
+          <w:rFonts w:ascii="Lucida Console" w:hAnsi="Lucida Console" w:cs="Lucida Console"/>
+          <w:sz w:val="18"/>
+          <w:szCs w:val="18"/>
+          <w:lang w:val="en-US"/>
+        </w:rPr>
+        <w:t>email "kdanaie@hotmail.com</w:t>
+      </w:r>
+      <w:r>
+        <w:rPr>
+          <w:rFonts w:ascii="Lucida Console" w:hAnsi="Lucida Console" w:cs="Lucida Console"/>
+          <w:sz w:val="18"/>
+          <w:szCs w:val="18"/>
+          <w:lang w:val="en-US"/>
+        </w:rPr>
+        <w:t>"</w:t>
+      </w:r>
+    </w:p>
+    <w:p>
+      <w:pPr>
+        <w:rPr>
+          <w:lang w:val="en-US"/>
+        </w:rPr>
+      </w:pPr>
+      <w:r>
+        <w:rPr>
+          <w:lang w:val="en-US"/>
+        </w:rPr>
+        <w:t>git status</w:t>
+      </w:r>
+      <w:r>
+        <w:rPr>
+          <w:lang w:val="en-US"/>
+        </w:rPr>
+        <w:t xml:space="preserve"> </w:t>
+      </w:r>
+    </w:p>
+    <w:p>
+      <w:pPr>
+        <w:rPr>
+          <w:lang w:val="en-US"/>
+        </w:rPr>
+      </w:pPr>
+      <w:r>
+        <w:rPr>
+          <w:lang w:val="en-US"/>
+        </w:rPr>
+        <w:t>git config</w:t>
+      </w:r>
+    </w:p>
+    <w:p>
+      <w:pPr>
+        <w:rPr>
+          <w:lang w:val="en-US"/>
+        </w:rPr>
+      </w:pPr>
+      <w:r>
+        <w:rPr>
+          <w:lang w:val="en-US"/>
+        </w:rPr>
+        <w:lastRenderedPageBreak/>
+        <w:t>git config –list</w:t>
+      </w:r>
+    </w:p>
+    <w:p>
+      <w:pPr>
+        <w:rPr>
+          <w:lang w:val="en-US"/>
+        </w:rPr>
+      </w:pPr>
+      <w:r>
+        <w:rPr>
+          <w:lang w:val="en-US"/>
+        </w:rPr>
+        <w:t>git init</w:t>
+      </w:r>
+    </w:p>
+    <w:p>
+      <w:pPr>
+        <w:rPr>
+          <w:lang w:val="en-US"/>
+        </w:rPr>
+      </w:pPr>
+      <w:r>
+        <w:rPr>
+          <w:lang w:val="en-US"/>
+        </w:rPr>
+        <w:t>git add -A</w:t>
+      </w:r>
+    </w:p>
+    <w:p>
+      <w:pPr>
+        <w:autoSpaceDE w:val="0"/>
+        <w:autoSpaceDN w:val="0"/>
+        <w:adjustRightInd w:val="0"/>
+        <w:spacing w:after="0" w:line="240" w:lineRule="auto"/>
+        <w:rPr>
+          <w:rFonts w:ascii="Lucida Console" w:hAnsi="Lucida Console" w:cs="Lucida Console"/>
+          <w:sz w:val="18"/>
+          <w:szCs w:val="18"/>
+          <w:lang w:val="en-US"/>
+        </w:rPr>
+      </w:pPr>
+      <w:r>
+        <w:rPr>
+          <w:rFonts w:ascii="Lucida Console" w:hAnsi="Lucida Console" w:cs="Lucida Console"/>
+          <w:sz w:val="18"/>
+          <w:szCs w:val="18"/>
+          <w:lang w:val="en-US"/>
+        </w:rPr>
+        <w:t>git commit -m "create rails application contactlist and about contactus pages"</w:t>
+      </w:r>
+    </w:p>
+    <w:p>
+      <w:pPr>
+        <w:autoSpaceDE w:val="0"/>
+        <w:autoSpaceDN w:val="0"/>
+        <w:adjustRightInd w:val="0"/>
+        <w:spacing w:after="0" w:line="240" w:lineRule="auto"/>
+        <w:rPr>
+          <w:rFonts w:ascii="Lucida Console" w:hAnsi="Lucida Console" w:cs="Lucida Console"/>
+          <w:sz w:val="18"/>
+          <w:szCs w:val="18"/>
+          <w:lang w:val="en-US"/>
+        </w:rPr>
+      </w:pPr>
+      <w:r>
+        <w:rPr>
+          <w:rFonts w:ascii="Lucida Console" w:hAnsi="Lucida Console" w:cs="Lucida Console"/>
+          <w:sz w:val="18"/>
+          <w:szCs w:val="18"/>
+          <w:lang w:val="en-US"/>
+        </w:rPr>
+        <w:t>git checkout –f</w:t>
+      </w:r>
+      <w:r>
+        <w:rPr>
+          <w:rFonts w:ascii="Lucida Console" w:hAnsi="Lucida Console" w:cs="Lucida Console"/>
+          <w:sz w:val="18"/>
+          <w:szCs w:val="18"/>
+          <w:lang w:val="en-US"/>
+        </w:rPr>
+        <w:tab/>
+      </w:r>
+      <w:r>
+        <w:rPr>
+          <w:rFonts w:ascii="Lucida Console" w:hAnsi="Lucida Console" w:cs="Lucida Console"/>
+          <w:sz w:val="18"/>
+          <w:szCs w:val="18"/>
+          <w:lang w:val="en-US"/>
+        </w:rPr>
+        <w:tab/>
+        <w:t>; reert</w:t>
+      </w:r>
+    </w:p>
+    <w:p>
+      <w:pPr>
+        <w:autoSpaceDE w:val="0"/>
+        <w:autoSpaceDN w:val="0"/>
+        <w:adjustRightInd w:val="0"/>
+        <w:spacing w:after="0" w:line="240" w:lineRule="auto"/>
+        <w:rPr>
+          <w:rFonts w:ascii="Lucida Console" w:hAnsi="Lucida Console" w:cs="Lucida Console"/>
+          <w:sz w:val="18"/>
+          <w:szCs w:val="18"/>
+          <w:lang w:val="en-US"/>
+        </w:rPr>
+      </w:pPr>
+    </w:p>
+    <w:p>
+      <w:pPr>
+        <w:autoSpaceDE w:val="0"/>
+        <w:autoSpaceDN w:val="0"/>
+        <w:adjustRightInd w:val="0"/>
+        <w:spacing w:after="0" w:line="240" w:lineRule="auto"/>
+        <w:rPr>
+          <w:rFonts w:ascii="Lucida Console" w:hAnsi="Lucida Console" w:cs="Lucida Console"/>
+          <w:sz w:val="18"/>
+          <w:szCs w:val="18"/>
+          <w:lang w:val="en-US"/>
+        </w:rPr>
+      </w:pPr>
+      <w:r>
+        <w:rPr>
+          <w:rFonts w:ascii="Lucida Console" w:hAnsi="Lucida Console" w:cs="Lucida Console"/>
+          <w:sz w:val="18"/>
+          <w:szCs w:val="18"/>
+          <w:lang w:val="en-US"/>
+        </w:rPr>
+        <w:t>Github after creating contactlist repository on Github site:</w:t>
+      </w:r>
+    </w:p>
+    <w:p>
+      <w:pPr>
+        <w:autoSpaceDE w:val="0"/>
+        <w:autoSpaceDN w:val="0"/>
+        <w:adjustRightInd w:val="0"/>
+        <w:spacing w:after="0" w:line="240" w:lineRule="auto"/>
+        <w:rPr>
+          <w:rFonts w:ascii="Lucida Console" w:hAnsi="Lucida Console" w:cs="Lucida Console"/>
+          <w:sz w:val="18"/>
+          <w:szCs w:val="18"/>
+          <w:lang w:val="en-US"/>
+        </w:rPr>
+      </w:pPr>
+      <w:r>
+        <w:rPr>
+          <w:rFonts w:ascii="Lucida Console" w:hAnsi="Lucida Console" w:cs="Lucida Console"/>
+          <w:sz w:val="18"/>
+          <w:szCs w:val="18"/>
+          <w:lang w:val="en-US"/>
+        </w:rPr>
+        <w:t>cat ~/.ssh/id_rsa.</w:t>
+      </w:r>
+      <w:r>
+        <w:rPr>
+          <w:rFonts w:ascii="Lucida Console" w:hAnsi="Lucida Console" w:cs="Lucida Console"/>
+          <w:sz w:val="18"/>
+          <w:szCs w:val="18"/>
+          <w:lang w:val="en-US"/>
+        </w:rPr>
+        <w:t>pub</w:t>
+      </w:r>
+      <w:r>
+        <w:rPr>
+          <w:rFonts w:ascii="Lucida Console" w:hAnsi="Lucida Console" w:cs="Lucida Console"/>
+          <w:sz w:val="18"/>
+          <w:szCs w:val="18"/>
+          <w:lang w:val="en-US"/>
+        </w:rPr>
+        <w:tab/>
+      </w:r>
+      <w:r>
+        <w:rPr>
+          <w:rFonts w:ascii="Lucida Console" w:hAnsi="Lucida Console" w:cs="Lucida Console"/>
+          <w:sz w:val="18"/>
+          <w:szCs w:val="18"/>
+          <w:lang w:val="en-US"/>
+        </w:rPr>
+        <w:tab/>
+        <w:t>; will display your public key</w:t>
+      </w:r>
+    </w:p>
+    <w:p>
+      <w:pPr>
+        <w:autoSpaceDE w:val="0"/>
+        <w:autoSpaceDN w:val="0"/>
+        <w:adjustRightInd w:val="0"/>
+        <w:spacing w:after="0" w:line="240" w:lineRule="auto"/>
+        <w:rPr>
+          <w:rFonts w:ascii="Lucida Console" w:hAnsi="Lucida Console" w:cs="Lucida Console"/>
+          <w:sz w:val="18"/>
+          <w:szCs w:val="18"/>
+          <w:lang w:val="en-US"/>
+        </w:rPr>
+      </w:pPr>
+      <w:r>
+        <w:rPr>
+          <w:rFonts w:ascii="Lucida Console" w:hAnsi="Lucida Console" w:cs="Lucida Console"/>
+          <w:sz w:val="18"/>
+          <w:szCs w:val="18"/>
+          <w:lang w:val="en-US"/>
+        </w:rPr>
+        <w:t>ssh-rsa AAAAB3NzaC1yc2EAAAADAQABAAABAQDp/xx4kGNcSH5ELzO0MmlqNfm6tooH9YcC2QJ0QPXK7yQY9Z/5nY6bKOqF0oaiWQTG/ryr96MM7RQPHbeKtWefBNqQpI7+LbP0yknhbZaOQS5cEaeQa1ZaD9jEbM7jiIDuzBszC2LT06RhkUWlvKLxaNBqYCTcRrCd6fPf0jb5kTaJnsDV4rNIVshHbk7WqyO2cprqLyNNL9afxncYi0gT2S3QAFAo6Z2pQMBT65g9ZIaZ0uhmt2RCJBm81F08Pc09DxrgU6T2E4AacY9IKfX5HKMhtGJF4aUlPGUGDA1wk8JwYWMycFtMPtbZ1JJ/YqXuWkm/ge2cJ9bdb0811XB7 Kazem Danaie &lt;kdanaie@hotmail.com&gt;</w:t>
+      </w:r>
+    </w:p>
+    <w:p>
+      <w:pPr>
+        <w:autoSpaceDE w:val="0"/>
+        <w:autoSpaceDN w:val="0"/>
+        <w:adjustRightInd w:val="0"/>
+        <w:spacing w:after="0" w:line="240" w:lineRule="auto"/>
+        <w:rPr>
+          <w:rFonts w:ascii="Lucida Console" w:hAnsi="Lucida Console" w:cs="Lucida Console"/>
+          <w:sz w:val="18"/>
+          <w:szCs w:val="18"/>
+          <w:lang w:val="en-US"/>
+        </w:rPr>
+      </w:pPr>
+    </w:p>
+    <w:p>
+      <w:pPr>
+        <w:tabs>
+          <w:tab w:val="left" w:pos="916"/>
+          <w:tab w:val="left" w:pos="1832"/>
+          <w:tab w:val="left" w:pos="2748"/>
+          <w:tab w:val="left" w:pos="3664"/>
+          <w:tab w:val="left" w:pos="4580"/>
+          <w:tab w:val="left" w:pos="5496"/>
+          <w:tab w:val="left" w:pos="6412"/>
+          <w:tab w:val="left" w:pos="7328"/>
+          <w:tab w:val="left" w:pos="8244"/>
+          <w:tab w:val="left" w:pos="9160"/>
+          <w:tab w:val="left" w:pos="10076"/>
+          <w:tab w:val="left" w:pos="10992"/>
+          <w:tab w:val="left" w:pos="11908"/>
+          <w:tab w:val="left" w:pos="12824"/>
+          <w:tab w:val="left" w:pos="13740"/>
+          <w:tab w:val="left" w:pos="14656"/>
+        </w:tabs>
+        <w:spacing w:after="0" w:line="240" w:lineRule="auto"/>
+        <w:rPr>
+          <w:rFonts w:ascii="Consolas" w:eastAsia="Times New Roman" w:hAnsi="Consolas" w:cs="Courier New"/>
+          <w:color w:val="24292E"/>
+          <w:sz w:val="21"/>
+          <w:szCs w:val="21"/>
+          <w:lang w:val="en-US"/>
+        </w:rPr>
+      </w:pPr>
+      <w:r>
+        <w:rPr>
+          <w:rFonts w:ascii="Consolas" w:eastAsia="Times New Roman" w:hAnsi="Consolas" w:cs="Courier New"/>
+          <w:color w:val="24292E"/>
+          <w:sz w:val="21"/>
+          <w:szCs w:val="21"/>
+          <w:lang w:val="en-US"/>
+        </w:rPr>
+        <w:t xml:space="preserve">git remote add origin </w:t>
+      </w:r>
+      <w:hyperlink r:id="rId7" w:history="1">
+        <w:r>
+          <w:rPr>
+            <w:rStyle w:val="Hyperlink"/>
+            <w:rFonts w:ascii="Consolas" w:eastAsia="Times New Roman" w:hAnsi="Consolas" w:cs="Courier New"/>
+            <w:sz w:val="21"/>
+            <w:szCs w:val="21"/>
+            <w:lang w:val="en-US"/>
+          </w:rPr>
+          <w:t>git@github.com:kdanaie/contactlist.git</w:t>
+        </w:r>
+      </w:hyperlink>
+    </w:p>
+    <w:p>
+      <w:pPr>
+        <w:tabs>
+          <w:tab w:val="left" w:pos="916"/>
+          <w:tab w:val="left" w:pos="1832"/>
+          <w:tab w:val="left" w:pos="2748"/>
+          <w:tab w:val="left" w:pos="3664"/>
+          <w:tab w:val="left" w:pos="4580"/>
+          <w:tab w:val="left" w:pos="5496"/>
+          <w:tab w:val="left" w:pos="6412"/>
+          <w:tab w:val="left" w:pos="7328"/>
+          <w:tab w:val="left" w:pos="8244"/>
+          <w:tab w:val="left" w:pos="9160"/>
+          <w:tab w:val="left" w:pos="10076"/>
+          <w:tab w:val="left" w:pos="10992"/>
+          <w:tab w:val="left" w:pos="11908"/>
+          <w:tab w:val="left" w:pos="12824"/>
+          <w:tab w:val="left" w:pos="13740"/>
+          <w:tab w:val="left" w:pos="14656"/>
+        </w:tabs>
+        <w:spacing w:after="0" w:line="240" w:lineRule="auto"/>
+        <w:rPr>
+          <w:rFonts w:ascii="Consolas" w:eastAsia="Times New Roman" w:hAnsi="Consolas" w:cs="Courier New"/>
+          <w:color w:val="24292E"/>
+          <w:sz w:val="21"/>
+          <w:szCs w:val="21"/>
+          <w:lang w:val="en-US"/>
+        </w:rPr>
+      </w:pPr>
+      <w:r>
+        <w:rPr>
+          <w:rFonts w:ascii="Consolas" w:eastAsia="Times New Roman" w:hAnsi="Consolas" w:cs="Courier New"/>
+          <w:color w:val="24292E"/>
+          <w:sz w:val="21"/>
+          <w:szCs w:val="21"/>
+          <w:lang w:val="en-US"/>
+        </w:rPr>
+        <w:t>git push -u origin master</w:t>
+      </w:r>
+    </w:p>
+    <w:p>
+      <w:pPr>
+        <w:tabs>
+          <w:tab w:val="left" w:pos="916"/>
+          <w:tab w:val="left" w:pos="1832"/>
+          <w:tab w:val="left" w:pos="2748"/>
+          <w:tab w:val="left" w:pos="3664"/>
+          <w:tab w:val="left" w:pos="4580"/>
+          <w:tab w:val="left" w:pos="5496"/>
+          <w:tab w:val="left" w:pos="6412"/>
+          <w:tab w:val="left" w:pos="7328"/>
+          <w:tab w:val="left" w:pos="8244"/>
+          <w:tab w:val="left" w:pos="9160"/>
+          <w:tab w:val="left" w:pos="10076"/>
+          <w:tab w:val="left" w:pos="10992"/>
+          <w:tab w:val="left" w:pos="11908"/>
+          <w:tab w:val="left" w:pos="12824"/>
+          <w:tab w:val="left" w:pos="13740"/>
+          <w:tab w:val="left" w:pos="14656"/>
+        </w:tabs>
+        <w:spacing w:after="0" w:line="240" w:lineRule="auto"/>
+        <w:rPr>
+          <w:rFonts w:ascii="Consolas" w:eastAsia="Times New Roman" w:hAnsi="Consolas" w:cs="Courier New"/>
+          <w:color w:val="24292E"/>
+          <w:sz w:val="21"/>
+          <w:szCs w:val="21"/>
+          <w:lang w:val="en-US"/>
+        </w:rPr>
+      </w:pPr>
+    </w:p>
+    <w:p>
+      <w:pPr>
+        <w:rPr>
+          <w:lang w:val="en-US"/>
+        </w:rPr>
+      </w:pPr>
     </w:p>
     <w:p>
       <w:pPr>
@@ -1914,6 +4033,164 @@
       <w:szCs w:val="20"/>
     </w:rPr>
   </w:style>
+  <w:style w:type="character" w:styleId="CommentReference">
+    <w:name w:val="annotation reference"/>
+    <w:basedOn w:val="DefaultParagraphFont"/>
+    <w:uiPriority w:val="99"/>
+    <w:semiHidden/>
+    <w:unhideWhenUsed/>
+    <w:rsid w:val="00C378DC"/>
+    <w:rPr>
+      <w:sz w:val="16"/>
+      <w:szCs w:val="16"/>
+    </w:rPr>
+  </w:style>
+  <w:style w:type="paragraph" w:styleId="CommentText">
+    <w:name w:val="annotation text"/>
+    <w:basedOn w:val="Normal"/>
+    <w:link w:val="CommentTextChar"/>
+    <w:uiPriority w:val="99"/>
+    <w:semiHidden/>
+    <w:unhideWhenUsed/>
+    <w:rsid w:val="00C378DC"/>
+    <w:pPr>
+      <w:spacing w:line="240" w:lineRule="auto"/>
+    </w:pPr>
+    <w:rPr>
+      <w:sz w:val="20"/>
+      <w:szCs w:val="20"/>
+    </w:rPr>
+  </w:style>
+  <w:style w:type="character" w:customStyle="1" w:styleId="CommentTextChar">
+    <w:name w:val="Comment Text Char"/>
+    <w:basedOn w:val="DefaultParagraphFont"/>
+    <w:link w:val="CommentText"/>
+    <w:uiPriority w:val="99"/>
+    <w:semiHidden/>
+    <w:rsid w:val="00C378DC"/>
+    <w:rPr>
+      <w:sz w:val="20"/>
+      <w:szCs w:val="20"/>
+    </w:rPr>
+  </w:style>
+  <w:style w:type="paragraph" w:styleId="CommentSubject">
+    <w:name w:val="annotation subject"/>
+    <w:basedOn w:val="CommentText"/>
+    <w:next w:val="CommentText"/>
+    <w:link w:val="CommentSubjectChar"/>
+    <w:uiPriority w:val="99"/>
+    <w:semiHidden/>
+    <w:unhideWhenUsed/>
+    <w:rsid w:val="00C378DC"/>
+    <w:rPr>
+      <w:b/>
+      <w:bCs/>
+    </w:rPr>
+  </w:style>
+  <w:style w:type="character" w:customStyle="1" w:styleId="CommentSubjectChar">
+    <w:name w:val="Comment Subject Char"/>
+    <w:basedOn w:val="CommentTextChar"/>
+    <w:link w:val="CommentSubject"/>
+    <w:uiPriority w:val="99"/>
+    <w:semiHidden/>
+    <w:rsid w:val="00C378DC"/>
+    <w:rPr>
+      <w:b/>
+      <w:bCs/>
+      <w:sz w:val="20"/>
+      <w:szCs w:val="20"/>
+    </w:rPr>
+  </w:style>
+  <w:style w:type="paragraph" w:styleId="BalloonText">
+    <w:name w:val="Balloon Text"/>
+    <w:basedOn w:val="Normal"/>
+    <w:link w:val="BalloonTextChar"/>
+    <w:uiPriority w:val="99"/>
+    <w:semiHidden/>
+    <w:unhideWhenUsed/>
+    <w:rsid w:val="00C378DC"/>
+    <w:pPr>
+      <w:spacing w:after="0" w:line="240" w:lineRule="auto"/>
+    </w:pPr>
+    <w:rPr>
+      <w:rFonts w:ascii="Segoe UI" w:hAnsi="Segoe UI" w:cs="Segoe UI"/>
+      <w:sz w:val="18"/>
+      <w:szCs w:val="18"/>
+    </w:rPr>
+  </w:style>
+  <w:style w:type="character" w:customStyle="1" w:styleId="BalloonTextChar">
+    <w:name w:val="Balloon Text Char"/>
+    <w:basedOn w:val="DefaultParagraphFont"/>
+    <w:link w:val="BalloonText"/>
+    <w:uiPriority w:val="99"/>
+    <w:semiHidden/>
+    <w:rsid w:val="00C378DC"/>
+    <w:rPr>
+      <w:rFonts w:ascii="Segoe UI" w:hAnsi="Segoe UI" w:cs="Segoe UI"/>
+      <w:sz w:val="18"/>
+      <w:szCs w:val="18"/>
+    </w:rPr>
+  </w:style>
+  <w:style w:type="paragraph" w:styleId="HTMLPreformatted">
+    <w:name w:val="HTML Preformatted"/>
+    <w:basedOn w:val="Normal"/>
+    <w:link w:val="HTMLPreformattedChar"/>
+    <w:uiPriority w:val="99"/>
+    <w:semiHidden/>
+    <w:unhideWhenUsed/>
+    <w:rsid w:val="00AD4B0F"/>
+    <w:pPr>
+      <w:tabs>
+        <w:tab w:val="left" w:pos="916"/>
+        <w:tab w:val="left" w:pos="1832"/>
+        <w:tab w:val="left" w:pos="2748"/>
+        <w:tab w:val="left" w:pos="3664"/>
+        <w:tab w:val="left" w:pos="4580"/>
+        <w:tab w:val="left" w:pos="5496"/>
+        <w:tab w:val="left" w:pos="6412"/>
+        <w:tab w:val="left" w:pos="7328"/>
+        <w:tab w:val="left" w:pos="8244"/>
+        <w:tab w:val="left" w:pos="9160"/>
+        <w:tab w:val="left" w:pos="10076"/>
+        <w:tab w:val="left" w:pos="10992"/>
+        <w:tab w:val="left" w:pos="11908"/>
+        <w:tab w:val="left" w:pos="12824"/>
+        <w:tab w:val="left" w:pos="13740"/>
+        <w:tab w:val="left" w:pos="14656"/>
+      </w:tabs>
+      <w:spacing w:after="0" w:line="240" w:lineRule="auto"/>
+    </w:pPr>
+    <w:rPr>
+      <w:rFonts w:ascii="Courier New" w:eastAsia="Times New Roman" w:hAnsi="Courier New" w:cs="Courier New"/>
+      <w:sz w:val="20"/>
+      <w:szCs w:val="20"/>
+      <w:lang w:val="en-US"/>
+    </w:rPr>
+  </w:style>
+  <w:style w:type="character" w:customStyle="1" w:styleId="HTMLPreformattedChar">
+    <w:name w:val="HTML Preformatted Char"/>
+    <w:basedOn w:val="DefaultParagraphFont"/>
+    <w:link w:val="HTMLPreformatted"/>
+    <w:uiPriority w:val="99"/>
+    <w:semiHidden/>
+    <w:rsid w:val="00AD4B0F"/>
+    <w:rPr>
+      <w:rFonts w:ascii="Courier New" w:eastAsia="Times New Roman" w:hAnsi="Courier New" w:cs="Courier New"/>
+      <w:sz w:val="20"/>
+      <w:szCs w:val="20"/>
+      <w:lang w:val="en-US"/>
+    </w:rPr>
+  </w:style>
+  <w:style w:type="character" w:customStyle="1" w:styleId="user-select-contain">
+    <w:name w:val="user-select-contain"/>
+    <w:basedOn w:val="DefaultParagraphFont"/>
+    <w:rsid w:val="00AD4B0F"/>
+  </w:style>
+  <w:style w:type="character" w:customStyle="1" w:styleId="js-git-clone-help-text">
+    <w:name w:val="js-git-clone-help-text"/>
+    <w:basedOn w:val="DefaultParagraphFont"/>
+    <w:rsid w:val="00AD4B0F"/>
+  </w:style>
 </w:styles>
 </file>
 

</xml_diff>

<commit_message>
create users table and model User
</commit_message>
<xml_diff>
--- a/docs/Readme.docx
+++ b/docs/Readme.docx
@@ -1978,7 +1978,6 @@
           <w:lang w:val="en-US"/>
         </w:rPr>
       </w:pPr>
-      <w:bookmarkStart w:id="0" w:name="_GoBack"/>
       <w:r>
         <w:rPr>
           <w:rFonts w:ascii="WileyCodeSTD-Bold" w:hAnsi="WileyCodeSTD-Bold" w:cs="WileyCodeSTD-Bold"/>
@@ -2015,7 +2014,6 @@
         <w:t>article.errors.full_messages</w:t>
       </w:r>
     </w:p>
-    <w:bookmarkEnd w:id="0"/>
     <w:p>
       <w:pPr>
         <w:pStyle w:val="ListParagraph"/>
@@ -2265,6 +2263,59 @@
           <w:lang w:val="en-US"/>
         </w:rPr>
       </w:pPr>
+      <w:r>
+        <w:rPr>
+          <w:lang w:val="en-US"/>
+        </w:rPr>
+        <w:t>7</w:t>
+      </w:r>
+      <w:r>
+        <w:rPr>
+          <w:lang w:val="en-US"/>
+        </w:rPr>
+        <w:t xml:space="preserve">. </w:t>
+      </w:r>
+      <w:r>
+        <w:rPr>
+          <w:lang w:val="en-US"/>
+        </w:rPr>
+        <w:t>ctreate users</w:t>
+      </w:r>
+    </w:p>
+    <w:p>
+      <w:pPr>
+        <w:rPr>
+          <w:lang w:val="en-US"/>
+        </w:rPr>
+      </w:pPr>
+      <w:r>
+        <w:rPr>
+          <w:lang w:val="en-US"/>
+        </w:rPr>
+        <w:t xml:space="preserve">Rails   generate   migration   </w:t>
+      </w:r>
+      <w:bookmarkStart w:id="0" w:name="_GoBack"/>
+      <w:bookmarkEnd w:id="0"/>
+      <w:r>
+        <w:rPr>
+          <w:lang w:val="en-US"/>
+        </w:rPr>
+        <w:t>create_users</w:t>
+      </w:r>
+    </w:p>
+    <w:p>
+      <w:pPr>
+        <w:pStyle w:val="Heading1"/>
+        <w:rPr>
+          <w:lang w:val="en-US"/>
+        </w:rPr>
+      </w:pPr>
+      <w:r>
+        <w:rPr>
+          <w:lang w:val="en-US"/>
+        </w:rPr>
+        <w:t>6. create Department Section</w:t>
+      </w:r>
     </w:p>
     <w:p>
       <w:pPr>
@@ -2841,6 +2892,7 @@
         <w:rPr>
           <w:lang w:val="en-US"/>
         </w:rPr>
+        <w:lastRenderedPageBreak/>
         <w:t>git status</w:t>
       </w:r>
       <w:r>
@@ -2869,11 +2921,24 @@
           <w:lang w:val="en-US"/>
         </w:rPr>
       </w:pPr>
-      <w:r>
-        <w:rPr>
-          <w:lang w:val="en-US"/>
-        </w:rPr>
-        <w:lastRenderedPageBreak/>
+    </w:p>
+    <w:p>
+      <w:pPr>
+        <w:rPr>
+          <w:lang w:val="en-US"/>
+        </w:rPr>
+      </w:pPr>
+    </w:p>
+    <w:p>
+      <w:pPr>
+        <w:rPr>
+          <w:lang w:val="en-US"/>
+        </w:rPr>
+      </w:pPr>
+      <w:r>
+        <w:rPr>
+          <w:lang w:val="en-US"/>
+        </w:rPr>
         <w:t>git config –list</w:t>
       </w:r>
     </w:p>
@@ -3217,10 +3282,90 @@
     </w:p>
     <w:p>
       <w:pPr>
-        <w:rPr>
-          <w:lang w:val="en-US"/>
-        </w:rPr>
-      </w:pPr>
+        <w:pStyle w:val="Title"/>
+        <w:rPr>
+          <w:lang w:val="en-US"/>
+        </w:rPr>
+      </w:pPr>
+      <w:r>
+        <w:rPr>
+          <w:lang w:val="en-US"/>
+        </w:rPr>
+        <w:t>Branching</w:t>
+      </w:r>
+    </w:p>
+    <w:p>
+      <w:pPr>
+        <w:rPr>
+          <w:rFonts w:ascii="Lucida Console" w:hAnsi="Lucida Console" w:cs="Lucida Console"/>
+          <w:sz w:val="18"/>
+          <w:szCs w:val="18"/>
+          <w:lang w:val="en-US"/>
+        </w:rPr>
+      </w:pPr>
+      <w:r>
+        <w:rPr>
+          <w:rFonts w:ascii="Lucida Console" w:hAnsi="Lucida Console" w:cs="Lucida Console"/>
+          <w:sz w:val="18"/>
+          <w:szCs w:val="18"/>
+          <w:lang w:val="en-US"/>
+        </w:rPr>
+        <w:t>git checkout -b create-users</w:t>
+      </w:r>
+      <w:r>
+        <w:rPr>
+          <w:rFonts w:ascii="Lucida Console" w:hAnsi="Lucida Console" w:cs="Lucida Console"/>
+          <w:sz w:val="18"/>
+          <w:szCs w:val="18"/>
+          <w:lang w:val="en-US"/>
+        </w:rPr>
+        <w:t xml:space="preserve">     ; create branch and now it points to this branch</w:t>
+      </w:r>
+    </w:p>
+    <w:p>
+      <w:pPr>
+        <w:rPr>
+          <w:rFonts w:ascii="Lucida Console" w:hAnsi="Lucida Console" w:cs="Lucida Console"/>
+          <w:sz w:val="18"/>
+          <w:szCs w:val="18"/>
+          <w:lang w:val="en-US"/>
+        </w:rPr>
+      </w:pPr>
+      <w:r>
+        <w:rPr>
+          <w:rFonts w:ascii="Lucida Console" w:hAnsi="Lucida Console" w:cs="Lucida Console"/>
+          <w:sz w:val="18"/>
+          <w:szCs w:val="18"/>
+          <w:lang w:val="en-US"/>
+        </w:rPr>
+        <w:t>git branch</w:t>
+      </w:r>
+      <w:r>
+        <w:rPr>
+          <w:rFonts w:ascii="Lucida Console" w:hAnsi="Lucida Console" w:cs="Lucida Console"/>
+          <w:sz w:val="18"/>
+          <w:szCs w:val="18"/>
+          <w:lang w:val="en-US"/>
+        </w:rPr>
+        <w:tab/>
+        <w:t>; show the all branches</w:t>
+      </w:r>
+    </w:p>
+    <w:p>
+      <w:pPr>
+        <w:rPr>
+          <w:lang w:val="en-US"/>
+        </w:rPr>
+      </w:pPr>
+      <w:r>
+        <w:rPr>
+          <w:rFonts w:ascii="Lucida Console" w:hAnsi="Lucida Console" w:cs="Lucida Console"/>
+          <w:sz w:val="18"/>
+          <w:szCs w:val="18"/>
+          <w:lang w:val="en-US"/>
+        </w:rPr>
+        <w:t>git checkout master   ; change to master</w:t>
+      </w:r>
     </w:p>
     <w:p>
       <w:pPr>
@@ -4191,6 +4336,40 @@
     <w:basedOn w:val="DefaultParagraphFont"/>
     <w:rsid w:val="00AD4B0F"/>
   </w:style>
+  <w:style w:type="paragraph" w:styleId="Title">
+    <w:name w:val="Title"/>
+    <w:basedOn w:val="Normal"/>
+    <w:next w:val="Normal"/>
+    <w:link w:val="TitleChar"/>
+    <w:uiPriority w:val="10"/>
+    <w:qFormat/>
+    <w:rsid w:val="00C13C0D"/>
+    <w:pPr>
+      <w:spacing w:after="0" w:line="240" w:lineRule="auto"/>
+      <w:contextualSpacing/>
+    </w:pPr>
+    <w:rPr>
+      <w:rFonts w:asciiTheme="majorHAnsi" w:eastAsiaTheme="majorEastAsia" w:hAnsiTheme="majorHAnsi" w:cstheme="majorBidi"/>
+      <w:spacing w:val="-10"/>
+      <w:kern w:val="28"/>
+      <w:sz w:val="56"/>
+      <w:szCs w:val="56"/>
+    </w:rPr>
+  </w:style>
+  <w:style w:type="character" w:customStyle="1" w:styleId="TitleChar">
+    <w:name w:val="Title Char"/>
+    <w:basedOn w:val="DefaultParagraphFont"/>
+    <w:link w:val="Title"/>
+    <w:uiPriority w:val="10"/>
+    <w:rsid w:val="00C13C0D"/>
+    <w:rPr>
+      <w:rFonts w:asciiTheme="majorHAnsi" w:eastAsiaTheme="majorEastAsia" w:hAnsiTheme="majorHAnsi" w:cstheme="majorBidi"/>
+      <w:spacing w:val="-10"/>
+      <w:kern w:val="28"/>
+      <w:sz w:val="56"/>
+      <w:szCs w:val="56"/>
+    </w:rPr>
+  </w:style>
 </w:styles>
 </file>
 

</xml_diff>